<commit_message>
Added presentation and HW3
Signed-off-by: raviv <ravivkomem@gmail.com>
</commit_message>
<xml_diff>
--- a/HW3/דוח מסכם.docx
+++ b/HW3/דוח מסכם.docx
@@ -505,7 +505,7 @@
         <w:rPr>
           <w:lang w:val="he-IL"/>
         </w:rPr>
-        <w:id w:val="-548152642"/>
+        <w:id w:val="340751474"/>
         <w:docPartObj>
           <w:docPartGallery w:val="Table of Contents"/>
           <w:docPartUnique/>
@@ -514,32 +514,36 @@
       <w:sdtEndPr>
         <w:rPr>
           <w:rFonts w:asciiTheme="minorHAnsi" w:eastAsiaTheme="minorHAnsi" w:hAnsiTheme="minorHAnsi"/>
-          <w:bCs w:val="0"/>
+          <w:b/>
           <w:color w:val="auto"/>
           <w:sz w:val="22"/>
           <w:szCs w:val="24"/>
           <w:u w:val="none"/>
           <w:cs w:val="0"/>
-          <w:lang w:val="en-US"/>
         </w:rPr>
       </w:sdtEndPr>
       <w:sdtContent>
         <w:p>
           <w:pPr>
             <w:pStyle w:val="a4"/>
+            <w:numPr>
+              <w:ilvl w:val="0"/>
+              <w:numId w:val="0"/>
+            </w:numPr>
+            <w:ind w:left="432"/>
           </w:pPr>
           <w:r>
             <w:rPr>
               <w:lang w:val="he-IL"/>
             </w:rPr>
-            <w:t>תוכן</w:t>
+            <w:t>תוכן עניינים</w:t>
           </w:r>
         </w:p>
         <w:p>
           <w:pPr>
             <w:pStyle w:val="TOC1"/>
             <w:tabs>
-              <w:tab w:val="left" w:pos="440"/>
+              <w:tab w:val="left" w:pos="660"/>
               <w:tab w:val="right" w:leader="dot" w:pos="8296"/>
             </w:tabs>
             <w:rPr>
@@ -558,14 +562,14 @@
           <w:r>
             <w:fldChar w:fldCharType="separate"/>
           </w:r>
-          <w:hyperlink w:anchor="_Toc73965019" w:history="1">
-            <w:r>
-              <w:rPr>
-                <w:rStyle w:val="Hyperlink"/>
-                <w:noProof/>
-                <w:rtl/>
-              </w:rPr>
-              <w:t>2</w:t>
+          <w:hyperlink w:anchor="_Toc74139822" w:history="1">
+            <w:r>
+              <w:rPr>
+                <w:rStyle w:val="Hyperlink"/>
+                <w:noProof/>
+                <w:rtl/>
+              </w:rPr>
+              <w:t>1</w:t>
             </w:r>
             <w:r>
               <w:rPr>
@@ -594,8 +598,8 @@
             </w:r>
             <w:r>
               <w:rPr>
-                <w:noProof/>
-                <w:webHidden/>
+                <w:rStyle w:val="Hyperlink"/>
+                <w:noProof/>
                 <w:rtl/>
               </w:rPr>
               <w:fldChar w:fldCharType="begin"/>
@@ -628,7 +632,7 @@
                 <w:noProof/>
                 <w:webHidden/>
               </w:rPr>
-              <w:instrText>Toc73965019 \h</w:instrText>
+              <w:instrText>Toc74139822 \h</w:instrText>
             </w:r>
             <w:r>
               <w:rPr>
@@ -640,15 +644,15 @@
             </w:r>
             <w:r>
               <w:rPr>
-                <w:noProof/>
-                <w:webHidden/>
-                <w:rtl/>
-              </w:rPr>
-            </w:r>
-            <w:r>
-              <w:rPr>
-                <w:noProof/>
-                <w:webHidden/>
+                <w:rStyle w:val="Hyperlink"/>
+                <w:noProof/>
+                <w:rtl/>
+              </w:rPr>
+            </w:r>
+            <w:r>
+              <w:rPr>
+                <w:rStyle w:val="Hyperlink"/>
+                <w:noProof/>
                 <w:rtl/>
               </w:rPr>
               <w:fldChar w:fldCharType="separate"/>
@@ -663,8 +667,8 @@
             </w:r>
             <w:r>
               <w:rPr>
-                <w:noProof/>
-                <w:webHidden/>
+                <w:rStyle w:val="Hyperlink"/>
+                <w:noProof/>
                 <w:rtl/>
               </w:rPr>
               <w:fldChar w:fldCharType="end"/>
@@ -675,7 +679,7 @@
           <w:pPr>
             <w:pStyle w:val="TOC2"/>
             <w:tabs>
-              <w:tab w:val="left" w:pos="880"/>
+              <w:tab w:val="left" w:pos="1320"/>
               <w:tab w:val="right" w:leader="dot" w:pos="8296"/>
             </w:tabs>
             <w:rPr>
@@ -685,7 +689,7 @@
               <w:rtl/>
             </w:rPr>
           </w:pPr>
-          <w:hyperlink w:anchor="_Toc73965020" w:history="1">
+          <w:hyperlink w:anchor="_Toc74139823" w:history="1">
             <w:r>
               <w:rPr>
                 <w:rStyle w:val="Hyperlink"/>
@@ -693,7 +697,7 @@
                 <w:noProof/>
                 <w:rtl/>
               </w:rPr>
-              <w:t>2.1</w:t>
+              <w:t>1.1</w:t>
             </w:r>
             <w:r>
               <w:rPr>
@@ -722,8 +726,8 @@
             </w:r>
             <w:r>
               <w:rPr>
-                <w:noProof/>
-                <w:webHidden/>
+                <w:rStyle w:val="Hyperlink"/>
+                <w:noProof/>
                 <w:rtl/>
               </w:rPr>
               <w:fldChar w:fldCharType="begin"/>
@@ -756,7 +760,7 @@
                 <w:noProof/>
                 <w:webHidden/>
               </w:rPr>
-              <w:instrText>Toc73965020 \h</w:instrText>
+              <w:instrText>Toc74139823 \h</w:instrText>
             </w:r>
             <w:r>
               <w:rPr>
@@ -768,15 +772,15 @@
             </w:r>
             <w:r>
               <w:rPr>
-                <w:noProof/>
-                <w:webHidden/>
-                <w:rtl/>
-              </w:rPr>
-            </w:r>
-            <w:r>
-              <w:rPr>
-                <w:noProof/>
-                <w:webHidden/>
+                <w:rStyle w:val="Hyperlink"/>
+                <w:noProof/>
+                <w:rtl/>
+              </w:rPr>
+            </w:r>
+            <w:r>
+              <w:rPr>
+                <w:rStyle w:val="Hyperlink"/>
+                <w:noProof/>
                 <w:rtl/>
               </w:rPr>
               <w:fldChar w:fldCharType="separate"/>
@@ -791,8 +795,8 @@
             </w:r>
             <w:r>
               <w:rPr>
-                <w:noProof/>
-                <w:webHidden/>
+                <w:rStyle w:val="Hyperlink"/>
+                <w:noProof/>
                 <w:rtl/>
               </w:rPr>
               <w:fldChar w:fldCharType="end"/>
@@ -803,7 +807,7 @@
           <w:pPr>
             <w:pStyle w:val="TOC2"/>
             <w:tabs>
-              <w:tab w:val="left" w:pos="880"/>
+              <w:tab w:val="left" w:pos="1320"/>
               <w:tab w:val="right" w:leader="dot" w:pos="8296"/>
             </w:tabs>
             <w:rPr>
@@ -813,7 +817,7 @@
               <w:rtl/>
             </w:rPr>
           </w:pPr>
-          <w:hyperlink w:anchor="_Toc73965021" w:history="1">
+          <w:hyperlink w:anchor="_Toc74139824" w:history="1">
             <w:r>
               <w:rPr>
                 <w:rStyle w:val="Hyperlink"/>
@@ -821,7 +825,7 @@
                 <w:noProof/>
                 <w:rtl/>
               </w:rPr>
-              <w:t>2.2</w:t>
+              <w:t>1.2</w:t>
             </w:r>
             <w:r>
               <w:rPr>
@@ -850,8 +854,8 @@
             </w:r>
             <w:r>
               <w:rPr>
-                <w:noProof/>
-                <w:webHidden/>
+                <w:rStyle w:val="Hyperlink"/>
+                <w:noProof/>
                 <w:rtl/>
               </w:rPr>
               <w:fldChar w:fldCharType="begin"/>
@@ -884,7 +888,7 @@
                 <w:noProof/>
                 <w:webHidden/>
               </w:rPr>
-              <w:instrText>Toc73965021 \h</w:instrText>
+              <w:instrText>Toc74139824 \h</w:instrText>
             </w:r>
             <w:r>
               <w:rPr>
@@ -896,15 +900,15 @@
             </w:r>
             <w:r>
               <w:rPr>
-                <w:noProof/>
-                <w:webHidden/>
-                <w:rtl/>
-              </w:rPr>
-            </w:r>
-            <w:r>
-              <w:rPr>
-                <w:noProof/>
-                <w:webHidden/>
+                <w:rStyle w:val="Hyperlink"/>
+                <w:noProof/>
+                <w:rtl/>
+              </w:rPr>
+            </w:r>
+            <w:r>
+              <w:rPr>
+                <w:rStyle w:val="Hyperlink"/>
+                <w:noProof/>
                 <w:rtl/>
               </w:rPr>
               <w:fldChar w:fldCharType="separate"/>
@@ -919,8 +923,8 @@
             </w:r>
             <w:r>
               <w:rPr>
-                <w:noProof/>
-                <w:webHidden/>
+                <w:rStyle w:val="Hyperlink"/>
+                <w:noProof/>
                 <w:rtl/>
               </w:rPr>
               <w:fldChar w:fldCharType="end"/>
@@ -931,7 +935,7 @@
           <w:pPr>
             <w:pStyle w:val="TOC2"/>
             <w:tabs>
-              <w:tab w:val="left" w:pos="880"/>
+              <w:tab w:val="left" w:pos="1320"/>
               <w:tab w:val="right" w:leader="dot" w:pos="8296"/>
             </w:tabs>
             <w:rPr>
@@ -941,7 +945,7 @@
               <w:rtl/>
             </w:rPr>
           </w:pPr>
-          <w:hyperlink w:anchor="_Toc73965022" w:history="1">
+          <w:hyperlink w:anchor="_Toc74139825" w:history="1">
             <w:r>
               <w:rPr>
                 <w:rStyle w:val="Hyperlink"/>
@@ -949,7 +953,7 @@
                 <w:noProof/>
                 <w:rtl/>
               </w:rPr>
-              <w:t>2.3</w:t>
+              <w:t>1.3</w:t>
             </w:r>
             <w:r>
               <w:rPr>
@@ -978,8 +982,8 @@
             </w:r>
             <w:r>
               <w:rPr>
-                <w:noProof/>
-                <w:webHidden/>
+                <w:rStyle w:val="Hyperlink"/>
+                <w:noProof/>
                 <w:rtl/>
               </w:rPr>
               <w:fldChar w:fldCharType="begin"/>
@@ -1012,7 +1016,7 @@
                 <w:noProof/>
                 <w:webHidden/>
               </w:rPr>
-              <w:instrText>Toc73965022 \h</w:instrText>
+              <w:instrText>Toc74139825 \h</w:instrText>
             </w:r>
             <w:r>
               <w:rPr>
@@ -1024,15 +1028,15 @@
             </w:r>
             <w:r>
               <w:rPr>
-                <w:noProof/>
-                <w:webHidden/>
-                <w:rtl/>
-              </w:rPr>
-            </w:r>
-            <w:r>
-              <w:rPr>
-                <w:noProof/>
-                <w:webHidden/>
+                <w:rStyle w:val="Hyperlink"/>
+                <w:noProof/>
+                <w:rtl/>
+              </w:rPr>
+            </w:r>
+            <w:r>
+              <w:rPr>
+                <w:rStyle w:val="Hyperlink"/>
+                <w:noProof/>
                 <w:rtl/>
               </w:rPr>
               <w:fldChar w:fldCharType="separate"/>
@@ -1047,8 +1051,8 @@
             </w:r>
             <w:r>
               <w:rPr>
-                <w:noProof/>
-                <w:webHidden/>
+                <w:rStyle w:val="Hyperlink"/>
+                <w:noProof/>
                 <w:rtl/>
               </w:rPr>
               <w:fldChar w:fldCharType="end"/>
@@ -1059,7 +1063,7 @@
           <w:pPr>
             <w:pStyle w:val="TOC1"/>
             <w:tabs>
-              <w:tab w:val="left" w:pos="440"/>
+              <w:tab w:val="left" w:pos="660"/>
               <w:tab w:val="right" w:leader="dot" w:pos="8296"/>
             </w:tabs>
             <w:rPr>
@@ -1069,14 +1073,14 @@
               <w:rtl/>
             </w:rPr>
           </w:pPr>
-          <w:hyperlink w:anchor="_Toc73965023" w:history="1">
-            <w:r>
-              <w:rPr>
-                <w:rStyle w:val="Hyperlink"/>
-                <w:noProof/>
-                <w:rtl/>
-              </w:rPr>
-              <w:t>3</w:t>
+          <w:hyperlink w:anchor="_Toc74139826" w:history="1">
+            <w:r>
+              <w:rPr>
+                <w:rStyle w:val="Hyperlink"/>
+                <w:noProof/>
+                <w:rtl/>
+              </w:rPr>
+              <w:t>2</w:t>
             </w:r>
             <w:r>
               <w:rPr>
@@ -1105,8 +1109,8 @@
             </w:r>
             <w:r>
               <w:rPr>
-                <w:noProof/>
-                <w:webHidden/>
+                <w:rStyle w:val="Hyperlink"/>
+                <w:noProof/>
                 <w:rtl/>
               </w:rPr>
               <w:fldChar w:fldCharType="begin"/>
@@ -1139,7 +1143,7 @@
                 <w:noProof/>
                 <w:webHidden/>
               </w:rPr>
-              <w:instrText>Toc73965023 \h</w:instrText>
+              <w:instrText>Toc74139826 \h</w:instrText>
             </w:r>
             <w:r>
               <w:rPr>
@@ -1151,15 +1155,15 @@
             </w:r>
             <w:r>
               <w:rPr>
-                <w:noProof/>
-                <w:webHidden/>
-                <w:rtl/>
-              </w:rPr>
-            </w:r>
-            <w:r>
-              <w:rPr>
-                <w:noProof/>
-                <w:webHidden/>
+                <w:rStyle w:val="Hyperlink"/>
+                <w:noProof/>
+                <w:rtl/>
+              </w:rPr>
+            </w:r>
+            <w:r>
+              <w:rPr>
+                <w:rStyle w:val="Hyperlink"/>
+                <w:noProof/>
                 <w:rtl/>
               </w:rPr>
               <w:fldChar w:fldCharType="separate"/>
@@ -1174,8 +1178,8 @@
             </w:r>
             <w:r>
               <w:rPr>
-                <w:noProof/>
-                <w:webHidden/>
+                <w:rStyle w:val="Hyperlink"/>
+                <w:noProof/>
                 <w:rtl/>
               </w:rPr>
               <w:fldChar w:fldCharType="end"/>
@@ -1186,7 +1190,7 @@
           <w:pPr>
             <w:pStyle w:val="TOC2"/>
             <w:tabs>
-              <w:tab w:val="left" w:pos="880"/>
+              <w:tab w:val="left" w:pos="1320"/>
               <w:tab w:val="right" w:leader="dot" w:pos="8296"/>
             </w:tabs>
             <w:rPr>
@@ -1196,7 +1200,7 @@
               <w:rtl/>
             </w:rPr>
           </w:pPr>
-          <w:hyperlink w:anchor="_Toc73965024" w:history="1">
+          <w:hyperlink w:anchor="_Toc74139827" w:history="1">
             <w:r>
               <w:rPr>
                 <w:rStyle w:val="Hyperlink"/>
@@ -1204,7 +1208,7 @@
                 <w:noProof/>
                 <w:rtl/>
               </w:rPr>
-              <w:t>3.1</w:t>
+              <w:t>2.1</w:t>
             </w:r>
             <w:r>
               <w:rPr>
@@ -1233,8 +1237,8 @@
             </w:r>
             <w:r>
               <w:rPr>
-                <w:noProof/>
-                <w:webHidden/>
+                <w:rStyle w:val="Hyperlink"/>
+                <w:noProof/>
                 <w:rtl/>
               </w:rPr>
               <w:fldChar w:fldCharType="begin"/>
@@ -1267,7 +1271,7 @@
                 <w:noProof/>
                 <w:webHidden/>
               </w:rPr>
-              <w:instrText>Toc73965024 \h</w:instrText>
+              <w:instrText>Toc74139827 \h</w:instrText>
             </w:r>
             <w:r>
               <w:rPr>
@@ -1279,15 +1283,15 @@
             </w:r>
             <w:r>
               <w:rPr>
-                <w:noProof/>
-                <w:webHidden/>
-                <w:rtl/>
-              </w:rPr>
-            </w:r>
-            <w:r>
-              <w:rPr>
-                <w:noProof/>
-                <w:webHidden/>
+                <w:rStyle w:val="Hyperlink"/>
+                <w:noProof/>
+                <w:rtl/>
+              </w:rPr>
+            </w:r>
+            <w:r>
+              <w:rPr>
+                <w:rStyle w:val="Hyperlink"/>
+                <w:noProof/>
                 <w:rtl/>
               </w:rPr>
               <w:fldChar w:fldCharType="separate"/>
@@ -1302,8 +1306,8 @@
             </w:r>
             <w:r>
               <w:rPr>
-                <w:noProof/>
-                <w:webHidden/>
+                <w:rStyle w:val="Hyperlink"/>
+                <w:noProof/>
                 <w:rtl/>
               </w:rPr>
               <w:fldChar w:fldCharType="end"/>
@@ -1314,7 +1318,7 @@
           <w:pPr>
             <w:pStyle w:val="TOC2"/>
             <w:tabs>
-              <w:tab w:val="left" w:pos="880"/>
+              <w:tab w:val="left" w:pos="1320"/>
               <w:tab w:val="right" w:leader="dot" w:pos="8296"/>
             </w:tabs>
             <w:rPr>
@@ -1324,7 +1328,7 @@
               <w:rtl/>
             </w:rPr>
           </w:pPr>
-          <w:hyperlink w:anchor="_Toc73965025" w:history="1">
+          <w:hyperlink w:anchor="_Toc74139828" w:history="1">
             <w:r>
               <w:rPr>
                 <w:rStyle w:val="Hyperlink"/>
@@ -1332,7 +1336,7 @@
                 <w:noProof/>
                 <w:rtl/>
               </w:rPr>
-              <w:t>3.2</w:t>
+              <w:t>2.2</w:t>
             </w:r>
             <w:r>
               <w:rPr>
@@ -1361,8 +1365,8 @@
             </w:r>
             <w:r>
               <w:rPr>
-                <w:noProof/>
-                <w:webHidden/>
+                <w:rStyle w:val="Hyperlink"/>
+                <w:noProof/>
                 <w:rtl/>
               </w:rPr>
               <w:fldChar w:fldCharType="begin"/>
@@ -1395,7 +1399,7 @@
                 <w:noProof/>
                 <w:webHidden/>
               </w:rPr>
-              <w:instrText>Toc73965025 \h</w:instrText>
+              <w:instrText>Toc74139828 \h</w:instrText>
             </w:r>
             <w:r>
               <w:rPr>
@@ -1407,15 +1411,15 @@
             </w:r>
             <w:r>
               <w:rPr>
-                <w:noProof/>
-                <w:webHidden/>
-                <w:rtl/>
-              </w:rPr>
-            </w:r>
-            <w:r>
-              <w:rPr>
-                <w:noProof/>
-                <w:webHidden/>
+                <w:rStyle w:val="Hyperlink"/>
+                <w:noProof/>
+                <w:rtl/>
+              </w:rPr>
+            </w:r>
+            <w:r>
+              <w:rPr>
+                <w:rStyle w:val="Hyperlink"/>
+                <w:noProof/>
                 <w:rtl/>
               </w:rPr>
               <w:fldChar w:fldCharType="separate"/>
@@ -1430,8 +1434,8 @@
             </w:r>
             <w:r>
               <w:rPr>
-                <w:noProof/>
-                <w:webHidden/>
+                <w:rStyle w:val="Hyperlink"/>
+                <w:noProof/>
                 <w:rtl/>
               </w:rPr>
               <w:fldChar w:fldCharType="end"/>
@@ -1442,7 +1446,7 @@
           <w:pPr>
             <w:pStyle w:val="TOC2"/>
             <w:tabs>
-              <w:tab w:val="left" w:pos="880"/>
+              <w:tab w:val="left" w:pos="1320"/>
               <w:tab w:val="right" w:leader="dot" w:pos="8296"/>
             </w:tabs>
             <w:rPr>
@@ -1452,7 +1456,7 @@
               <w:rtl/>
             </w:rPr>
           </w:pPr>
-          <w:hyperlink w:anchor="_Toc73965026" w:history="1">
+          <w:hyperlink w:anchor="_Toc74139829" w:history="1">
             <w:r>
               <w:rPr>
                 <w:rStyle w:val="Hyperlink"/>
@@ -1460,7 +1464,7 @@
                 <w:noProof/>
                 <w:rtl/>
               </w:rPr>
-              <w:t>3.3</w:t>
+              <w:t>2.3</w:t>
             </w:r>
             <w:r>
               <w:rPr>
@@ -1489,8 +1493,8 @@
             </w:r>
             <w:r>
               <w:rPr>
-                <w:noProof/>
-                <w:webHidden/>
+                <w:rStyle w:val="Hyperlink"/>
+                <w:noProof/>
                 <w:rtl/>
               </w:rPr>
               <w:fldChar w:fldCharType="begin"/>
@@ -1523,7 +1527,7 @@
                 <w:noProof/>
                 <w:webHidden/>
               </w:rPr>
-              <w:instrText>Toc73965026 \h</w:instrText>
+              <w:instrText>Toc74139829 \h</w:instrText>
             </w:r>
             <w:r>
               <w:rPr>
@@ -1535,15 +1539,15 @@
             </w:r>
             <w:r>
               <w:rPr>
-                <w:noProof/>
-                <w:webHidden/>
-                <w:rtl/>
-              </w:rPr>
-            </w:r>
-            <w:r>
-              <w:rPr>
-                <w:noProof/>
-                <w:webHidden/>
+                <w:rStyle w:val="Hyperlink"/>
+                <w:noProof/>
+                <w:rtl/>
+              </w:rPr>
+            </w:r>
+            <w:r>
+              <w:rPr>
+                <w:rStyle w:val="Hyperlink"/>
+                <w:noProof/>
                 <w:rtl/>
               </w:rPr>
               <w:fldChar w:fldCharType="separate"/>
@@ -1558,8 +1562,8 @@
             </w:r>
             <w:r>
               <w:rPr>
-                <w:noProof/>
-                <w:webHidden/>
+                <w:rStyle w:val="Hyperlink"/>
+                <w:noProof/>
                 <w:rtl/>
               </w:rPr>
               <w:fldChar w:fldCharType="end"/>
@@ -1570,7 +1574,7 @@
           <w:pPr>
             <w:pStyle w:val="TOC1"/>
             <w:tabs>
-              <w:tab w:val="left" w:pos="440"/>
+              <w:tab w:val="left" w:pos="660"/>
               <w:tab w:val="right" w:leader="dot" w:pos="8296"/>
             </w:tabs>
             <w:rPr>
@@ -1580,14 +1584,14 @@
               <w:rtl/>
             </w:rPr>
           </w:pPr>
-          <w:hyperlink w:anchor="_Toc73965027" w:history="1">
-            <w:r>
-              <w:rPr>
-                <w:rStyle w:val="Hyperlink"/>
-                <w:noProof/>
-                <w:rtl/>
-              </w:rPr>
-              <w:t>4</w:t>
+          <w:hyperlink w:anchor="_Toc74139830" w:history="1">
+            <w:r>
+              <w:rPr>
+                <w:rStyle w:val="Hyperlink"/>
+                <w:noProof/>
+                <w:rtl/>
+              </w:rPr>
+              <w:t>3</w:t>
             </w:r>
             <w:r>
               <w:rPr>
@@ -1616,8 +1620,8 @@
             </w:r>
             <w:r>
               <w:rPr>
-                <w:noProof/>
-                <w:webHidden/>
+                <w:rStyle w:val="Hyperlink"/>
+                <w:noProof/>
                 <w:rtl/>
               </w:rPr>
               <w:fldChar w:fldCharType="begin"/>
@@ -1650,7 +1654,7 @@
                 <w:noProof/>
                 <w:webHidden/>
               </w:rPr>
-              <w:instrText>Toc73965027 \h</w:instrText>
+              <w:instrText>Toc74139830 \h</w:instrText>
             </w:r>
             <w:r>
               <w:rPr>
@@ -1662,15 +1666,15 @@
             </w:r>
             <w:r>
               <w:rPr>
-                <w:noProof/>
-                <w:webHidden/>
-                <w:rtl/>
-              </w:rPr>
-            </w:r>
-            <w:r>
-              <w:rPr>
-                <w:noProof/>
-                <w:webHidden/>
+                <w:rStyle w:val="Hyperlink"/>
+                <w:noProof/>
+                <w:rtl/>
+              </w:rPr>
+            </w:r>
+            <w:r>
+              <w:rPr>
+                <w:rStyle w:val="Hyperlink"/>
+                <w:noProof/>
                 <w:rtl/>
               </w:rPr>
               <w:fldChar w:fldCharType="separate"/>
@@ -1685,8 +1689,8 @@
             </w:r>
             <w:r>
               <w:rPr>
-                <w:noProof/>
-                <w:webHidden/>
+                <w:rStyle w:val="Hyperlink"/>
+                <w:noProof/>
                 <w:rtl/>
               </w:rPr>
               <w:fldChar w:fldCharType="end"/>
@@ -1697,7 +1701,7 @@
           <w:pPr>
             <w:pStyle w:val="TOC1"/>
             <w:tabs>
-              <w:tab w:val="left" w:pos="440"/>
+              <w:tab w:val="left" w:pos="660"/>
               <w:tab w:val="right" w:leader="dot" w:pos="8296"/>
             </w:tabs>
             <w:rPr>
@@ -1707,14 +1711,14 @@
               <w:rtl/>
             </w:rPr>
           </w:pPr>
-          <w:hyperlink w:anchor="_Toc73965028" w:history="1">
-            <w:r>
-              <w:rPr>
-                <w:rStyle w:val="Hyperlink"/>
-                <w:noProof/>
-                <w:rtl/>
-              </w:rPr>
-              <w:t>5</w:t>
+          <w:hyperlink w:anchor="_Toc74139831" w:history="1">
+            <w:r>
+              <w:rPr>
+                <w:rStyle w:val="Hyperlink"/>
+                <w:noProof/>
+                <w:rtl/>
+              </w:rPr>
+              <w:t>4</w:t>
             </w:r>
             <w:r>
               <w:rPr>
@@ -1750,8 +1754,8 @@
             </w:r>
             <w:r>
               <w:rPr>
-                <w:noProof/>
-                <w:webHidden/>
+                <w:rStyle w:val="Hyperlink"/>
+                <w:noProof/>
                 <w:rtl/>
               </w:rPr>
               <w:fldChar w:fldCharType="begin"/>
@@ -1784,7 +1788,7 @@
                 <w:noProof/>
                 <w:webHidden/>
               </w:rPr>
-              <w:instrText>Toc73965028 \h</w:instrText>
+              <w:instrText>Toc74139831 \h</w:instrText>
             </w:r>
             <w:r>
               <w:rPr>
@@ -1796,15 +1800,15 @@
             </w:r>
             <w:r>
               <w:rPr>
-                <w:noProof/>
-                <w:webHidden/>
-                <w:rtl/>
-              </w:rPr>
-            </w:r>
-            <w:r>
-              <w:rPr>
-                <w:noProof/>
-                <w:webHidden/>
+                <w:rStyle w:val="Hyperlink"/>
+                <w:noProof/>
+                <w:rtl/>
+              </w:rPr>
+            </w:r>
+            <w:r>
+              <w:rPr>
+                <w:rStyle w:val="Hyperlink"/>
+                <w:noProof/>
                 <w:rtl/>
               </w:rPr>
               <w:fldChar w:fldCharType="separate"/>
@@ -1819,8 +1823,8 @@
             </w:r>
             <w:r>
               <w:rPr>
-                <w:noProof/>
-                <w:webHidden/>
+                <w:rStyle w:val="Hyperlink"/>
+                <w:noProof/>
                 <w:rtl/>
               </w:rPr>
               <w:fldChar w:fldCharType="end"/>
@@ -1831,7 +1835,7 @@
           <w:pPr>
             <w:pStyle w:val="TOC1"/>
             <w:tabs>
-              <w:tab w:val="left" w:pos="440"/>
+              <w:tab w:val="left" w:pos="660"/>
               <w:tab w:val="right" w:leader="dot" w:pos="8296"/>
             </w:tabs>
             <w:rPr>
@@ -1841,14 +1845,14 @@
               <w:rtl/>
             </w:rPr>
           </w:pPr>
-          <w:hyperlink w:anchor="_Toc73965029" w:history="1">
-            <w:r>
-              <w:rPr>
-                <w:rStyle w:val="Hyperlink"/>
-                <w:noProof/>
-                <w:rtl/>
-              </w:rPr>
-              <w:t>6</w:t>
+          <w:hyperlink w:anchor="_Toc74139832" w:history="1">
+            <w:r>
+              <w:rPr>
+                <w:rStyle w:val="Hyperlink"/>
+                <w:noProof/>
+                <w:rtl/>
+              </w:rPr>
+              <w:t>5</w:t>
             </w:r>
             <w:r>
               <w:rPr>
@@ -1877,8 +1881,8 @@
             </w:r>
             <w:r>
               <w:rPr>
-                <w:noProof/>
-                <w:webHidden/>
+                <w:rStyle w:val="Hyperlink"/>
+                <w:noProof/>
                 <w:rtl/>
               </w:rPr>
               <w:fldChar w:fldCharType="begin"/>
@@ -1911,7 +1915,7 @@
                 <w:noProof/>
                 <w:webHidden/>
               </w:rPr>
-              <w:instrText>Toc73965029 \h</w:instrText>
+              <w:instrText>Toc74139832 \h</w:instrText>
             </w:r>
             <w:r>
               <w:rPr>
@@ -1923,15 +1927,15 @@
             </w:r>
             <w:r>
               <w:rPr>
-                <w:noProof/>
-                <w:webHidden/>
-                <w:rtl/>
-              </w:rPr>
-            </w:r>
-            <w:r>
-              <w:rPr>
-                <w:noProof/>
-                <w:webHidden/>
+                <w:rStyle w:val="Hyperlink"/>
+                <w:noProof/>
+                <w:rtl/>
+              </w:rPr>
+            </w:r>
+            <w:r>
+              <w:rPr>
+                <w:rStyle w:val="Hyperlink"/>
+                <w:noProof/>
                 <w:rtl/>
               </w:rPr>
               <w:fldChar w:fldCharType="separate"/>
@@ -1946,8 +1950,8 @@
             </w:r>
             <w:r>
               <w:rPr>
-                <w:noProof/>
-                <w:webHidden/>
+                <w:rStyle w:val="Hyperlink"/>
+                <w:noProof/>
                 <w:rtl/>
               </w:rPr>
               <w:fldChar w:fldCharType="end"/>
@@ -1958,7 +1962,7 @@
           <w:pPr>
             <w:pStyle w:val="TOC2"/>
             <w:tabs>
-              <w:tab w:val="left" w:pos="880"/>
+              <w:tab w:val="left" w:pos="1100"/>
               <w:tab w:val="right" w:leader="dot" w:pos="8296"/>
             </w:tabs>
             <w:rPr>
@@ -1968,14 +1972,14 @@
               <w:rtl/>
             </w:rPr>
           </w:pPr>
-          <w:hyperlink w:anchor="_Toc73965030" w:history="1">
+          <w:hyperlink w:anchor="_Toc74139833" w:history="1">
             <w:r>
               <w:rPr>
                 <w:rStyle w:val="Hyperlink"/>
                 <w:rFonts w:asciiTheme="minorBidi" w:hAnsiTheme="minorBidi"/>
                 <w:noProof/>
               </w:rPr>
-              <w:t>6.1</w:t>
+              <w:t>5.1</w:t>
             </w:r>
             <w:r>
               <w:rPr>
@@ -2011,8 +2015,8 @@
             </w:r>
             <w:r>
               <w:rPr>
-                <w:noProof/>
-                <w:webHidden/>
+                <w:rStyle w:val="Hyperlink"/>
+                <w:noProof/>
                 <w:rtl/>
               </w:rPr>
               <w:fldChar w:fldCharType="begin"/>
@@ -2045,7 +2049,7 @@
                 <w:noProof/>
                 <w:webHidden/>
               </w:rPr>
-              <w:instrText>Toc73965030 \h</w:instrText>
+              <w:instrText>Toc74139833 \h</w:instrText>
             </w:r>
             <w:r>
               <w:rPr>
@@ -2057,15 +2061,15 @@
             </w:r>
             <w:r>
               <w:rPr>
-                <w:noProof/>
-                <w:webHidden/>
-                <w:rtl/>
-              </w:rPr>
-            </w:r>
-            <w:r>
-              <w:rPr>
-                <w:noProof/>
-                <w:webHidden/>
+                <w:rStyle w:val="Hyperlink"/>
+                <w:noProof/>
+                <w:rtl/>
+              </w:rPr>
+            </w:r>
+            <w:r>
+              <w:rPr>
+                <w:rStyle w:val="Hyperlink"/>
+                <w:noProof/>
                 <w:rtl/>
               </w:rPr>
               <w:fldChar w:fldCharType="separate"/>
@@ -2080,8 +2084,8 @@
             </w:r>
             <w:r>
               <w:rPr>
-                <w:noProof/>
-                <w:webHidden/>
+                <w:rStyle w:val="Hyperlink"/>
+                <w:noProof/>
                 <w:rtl/>
               </w:rPr>
               <w:fldChar w:fldCharType="end"/>
@@ -2092,7 +2096,7 @@
           <w:pPr>
             <w:pStyle w:val="TOC2"/>
             <w:tabs>
-              <w:tab w:val="left" w:pos="880"/>
+              <w:tab w:val="left" w:pos="1100"/>
               <w:tab w:val="right" w:leader="dot" w:pos="8296"/>
             </w:tabs>
             <w:rPr>
@@ -2102,14 +2106,14 @@
               <w:rtl/>
             </w:rPr>
           </w:pPr>
-          <w:hyperlink w:anchor="_Toc73965031" w:history="1">
+          <w:hyperlink w:anchor="_Toc74139834" w:history="1">
             <w:r>
               <w:rPr>
                 <w:rStyle w:val="Hyperlink"/>
                 <w:rFonts w:asciiTheme="minorBidi" w:hAnsiTheme="minorBidi"/>
                 <w:noProof/>
               </w:rPr>
-              <w:t>6.2</w:t>
+              <w:t>5.2</w:t>
             </w:r>
             <w:r>
               <w:rPr>
@@ -2138,8 +2142,8 @@
             </w:r>
             <w:r>
               <w:rPr>
-                <w:noProof/>
-                <w:webHidden/>
+                <w:rStyle w:val="Hyperlink"/>
+                <w:noProof/>
                 <w:rtl/>
               </w:rPr>
               <w:fldChar w:fldCharType="begin"/>
@@ -2172,7 +2176,7 @@
                 <w:noProof/>
                 <w:webHidden/>
               </w:rPr>
-              <w:instrText>Toc73965031 \h</w:instrText>
+              <w:instrText>Toc74139834 \h</w:instrText>
             </w:r>
             <w:r>
               <w:rPr>
@@ -2184,15 +2188,15 @@
             </w:r>
             <w:r>
               <w:rPr>
-                <w:noProof/>
-                <w:webHidden/>
-                <w:rtl/>
-              </w:rPr>
-            </w:r>
-            <w:r>
-              <w:rPr>
-                <w:noProof/>
-                <w:webHidden/>
+                <w:rStyle w:val="Hyperlink"/>
+                <w:noProof/>
+                <w:rtl/>
+              </w:rPr>
+            </w:r>
+            <w:r>
+              <w:rPr>
+                <w:rStyle w:val="Hyperlink"/>
+                <w:noProof/>
                 <w:rtl/>
               </w:rPr>
               <w:fldChar w:fldCharType="separate"/>
@@ -2207,8 +2211,8 @@
             </w:r>
             <w:r>
               <w:rPr>
-                <w:noProof/>
-                <w:webHidden/>
+                <w:rStyle w:val="Hyperlink"/>
+                <w:noProof/>
                 <w:rtl/>
               </w:rPr>
               <w:fldChar w:fldCharType="end"/>
@@ -2219,7 +2223,7 @@
           <w:pPr>
             <w:pStyle w:val="TOC2"/>
             <w:tabs>
-              <w:tab w:val="left" w:pos="880"/>
+              <w:tab w:val="left" w:pos="1100"/>
               <w:tab w:val="right" w:leader="dot" w:pos="8296"/>
             </w:tabs>
             <w:rPr>
@@ -2229,14 +2233,14 @@
               <w:rtl/>
             </w:rPr>
           </w:pPr>
-          <w:hyperlink w:anchor="_Toc73965032" w:history="1">
+          <w:hyperlink w:anchor="_Toc74139835" w:history="1">
             <w:r>
               <w:rPr>
                 <w:rStyle w:val="Hyperlink"/>
                 <w:rFonts w:asciiTheme="minorBidi" w:hAnsiTheme="minorBidi"/>
                 <w:noProof/>
               </w:rPr>
-              <w:t>6.3</w:t>
+              <w:t>5.3</w:t>
             </w:r>
             <w:r>
               <w:rPr>
@@ -2272,8 +2276,8 @@
             </w:r>
             <w:r>
               <w:rPr>
-                <w:noProof/>
-                <w:webHidden/>
+                <w:rStyle w:val="Hyperlink"/>
+                <w:noProof/>
                 <w:rtl/>
               </w:rPr>
               <w:fldChar w:fldCharType="begin"/>
@@ -2306,7 +2310,7 @@
                 <w:noProof/>
                 <w:webHidden/>
               </w:rPr>
-              <w:instrText>Toc73965032 \h</w:instrText>
+              <w:instrText>Toc74139835 \h</w:instrText>
             </w:r>
             <w:r>
               <w:rPr>
@@ -2318,15 +2322,15 @@
             </w:r>
             <w:r>
               <w:rPr>
-                <w:noProof/>
-                <w:webHidden/>
-                <w:rtl/>
-              </w:rPr>
-            </w:r>
-            <w:r>
-              <w:rPr>
-                <w:noProof/>
-                <w:webHidden/>
+                <w:rStyle w:val="Hyperlink"/>
+                <w:noProof/>
+                <w:rtl/>
+              </w:rPr>
+            </w:r>
+            <w:r>
+              <w:rPr>
+                <w:rStyle w:val="Hyperlink"/>
+                <w:noProof/>
                 <w:rtl/>
               </w:rPr>
               <w:fldChar w:fldCharType="separate"/>
@@ -2341,8 +2345,8 @@
             </w:r>
             <w:r>
               <w:rPr>
-                <w:noProof/>
-                <w:webHidden/>
+                <w:rStyle w:val="Hyperlink"/>
+                <w:noProof/>
                 <w:rtl/>
               </w:rPr>
               <w:fldChar w:fldCharType="end"/>
@@ -2353,7 +2357,7 @@
           <w:pPr>
             <w:pStyle w:val="TOC2"/>
             <w:tabs>
-              <w:tab w:val="left" w:pos="880"/>
+              <w:tab w:val="left" w:pos="1320"/>
               <w:tab w:val="right" w:leader="dot" w:pos="8296"/>
             </w:tabs>
             <w:rPr>
@@ -2363,7 +2367,7 @@
               <w:rtl/>
             </w:rPr>
           </w:pPr>
-          <w:hyperlink w:anchor="_Toc73965033" w:history="1">
+          <w:hyperlink w:anchor="_Toc74139836" w:history="1">
             <w:r>
               <w:rPr>
                 <w:rStyle w:val="Hyperlink"/>
@@ -2371,7 +2375,7 @@
                 <w:noProof/>
                 <w:rtl/>
               </w:rPr>
-              <w:t>6.4</w:t>
+              <w:t>5.4</w:t>
             </w:r>
             <w:r>
               <w:rPr>
@@ -2400,8 +2404,8 @@
             </w:r>
             <w:r>
               <w:rPr>
-                <w:noProof/>
-                <w:webHidden/>
+                <w:rStyle w:val="Hyperlink"/>
+                <w:noProof/>
                 <w:rtl/>
               </w:rPr>
               <w:fldChar w:fldCharType="begin"/>
@@ -2434,7 +2438,7 @@
                 <w:noProof/>
                 <w:webHidden/>
               </w:rPr>
-              <w:instrText>Toc73965033 \h</w:instrText>
+              <w:instrText>Toc74139836 \h</w:instrText>
             </w:r>
             <w:r>
               <w:rPr>
@@ -2446,15 +2450,15 @@
             </w:r>
             <w:r>
               <w:rPr>
-                <w:noProof/>
-                <w:webHidden/>
-                <w:rtl/>
-              </w:rPr>
-            </w:r>
-            <w:r>
-              <w:rPr>
-                <w:noProof/>
-                <w:webHidden/>
+                <w:rStyle w:val="Hyperlink"/>
+                <w:noProof/>
+                <w:rtl/>
+              </w:rPr>
+            </w:r>
+            <w:r>
+              <w:rPr>
+                <w:rStyle w:val="Hyperlink"/>
+                <w:noProof/>
                 <w:rtl/>
               </w:rPr>
               <w:fldChar w:fldCharType="separate"/>
@@ -2469,8 +2473,8 @@
             </w:r>
             <w:r>
               <w:rPr>
-                <w:noProof/>
-                <w:webHidden/>
+                <w:rStyle w:val="Hyperlink"/>
+                <w:noProof/>
                 <w:rtl/>
               </w:rPr>
               <w:fldChar w:fldCharType="end"/>
@@ -2481,7 +2485,7 @@
           <w:pPr>
             <w:pStyle w:val="TOC1"/>
             <w:tabs>
-              <w:tab w:val="left" w:pos="440"/>
+              <w:tab w:val="left" w:pos="660"/>
               <w:tab w:val="right" w:leader="dot" w:pos="8296"/>
             </w:tabs>
             <w:rPr>
@@ -2491,14 +2495,14 @@
               <w:rtl/>
             </w:rPr>
           </w:pPr>
-          <w:hyperlink w:anchor="_Toc73965034" w:history="1">
-            <w:r>
-              <w:rPr>
-                <w:rStyle w:val="Hyperlink"/>
-                <w:noProof/>
-                <w:rtl/>
-              </w:rPr>
-              <w:t>7</w:t>
+          <w:hyperlink w:anchor="_Toc74139837" w:history="1">
+            <w:r>
+              <w:rPr>
+                <w:rStyle w:val="Hyperlink"/>
+                <w:noProof/>
+                <w:rtl/>
+              </w:rPr>
+              <w:t>6</w:t>
             </w:r>
             <w:r>
               <w:rPr>
@@ -2527,8 +2531,8 @@
             </w:r>
             <w:r>
               <w:rPr>
-                <w:noProof/>
-                <w:webHidden/>
+                <w:rStyle w:val="Hyperlink"/>
+                <w:noProof/>
                 <w:rtl/>
               </w:rPr>
               <w:fldChar w:fldCharType="begin"/>
@@ -2561,7 +2565,7 @@
                 <w:noProof/>
                 <w:webHidden/>
               </w:rPr>
-              <w:instrText>Toc73965034 \h</w:instrText>
+              <w:instrText>Toc74139837 \h</w:instrText>
             </w:r>
             <w:r>
               <w:rPr>
@@ -2573,15 +2577,15 @@
             </w:r>
             <w:r>
               <w:rPr>
-                <w:noProof/>
-                <w:webHidden/>
-                <w:rtl/>
-              </w:rPr>
-            </w:r>
-            <w:r>
-              <w:rPr>
-                <w:noProof/>
-                <w:webHidden/>
+                <w:rStyle w:val="Hyperlink"/>
+                <w:noProof/>
+                <w:rtl/>
+              </w:rPr>
+            </w:r>
+            <w:r>
+              <w:rPr>
+                <w:rStyle w:val="Hyperlink"/>
+                <w:noProof/>
                 <w:rtl/>
               </w:rPr>
               <w:fldChar w:fldCharType="separate"/>
@@ -2596,8 +2600,8 @@
             </w:r>
             <w:r>
               <w:rPr>
-                <w:noProof/>
-                <w:webHidden/>
+                <w:rStyle w:val="Hyperlink"/>
+                <w:noProof/>
                 <w:rtl/>
               </w:rPr>
               <w:fldChar w:fldCharType="end"/>
@@ -2608,7 +2612,7 @@
           <w:pPr>
             <w:pStyle w:val="TOC2"/>
             <w:tabs>
-              <w:tab w:val="left" w:pos="880"/>
+              <w:tab w:val="left" w:pos="1320"/>
               <w:tab w:val="right" w:leader="dot" w:pos="8296"/>
             </w:tabs>
             <w:rPr>
@@ -2618,7 +2622,7 @@
               <w:rtl/>
             </w:rPr>
           </w:pPr>
-          <w:hyperlink w:anchor="_Toc73965035" w:history="1">
+          <w:hyperlink w:anchor="_Toc74139838" w:history="1">
             <w:r>
               <w:rPr>
                 <w:rStyle w:val="Hyperlink"/>
@@ -2626,7 +2630,7 @@
                 <w:noProof/>
                 <w:rtl/>
               </w:rPr>
-              <w:t>7.1</w:t>
+              <w:t>6.1</w:t>
             </w:r>
             <w:r>
               <w:rPr>
@@ -2655,8 +2659,8 @@
             </w:r>
             <w:r>
               <w:rPr>
-                <w:noProof/>
-                <w:webHidden/>
+                <w:rStyle w:val="Hyperlink"/>
+                <w:noProof/>
                 <w:rtl/>
               </w:rPr>
               <w:fldChar w:fldCharType="begin"/>
@@ -2689,7 +2693,7 @@
                 <w:noProof/>
                 <w:webHidden/>
               </w:rPr>
-              <w:instrText>Toc73965035 \h</w:instrText>
+              <w:instrText>Toc74139838 \h</w:instrText>
             </w:r>
             <w:r>
               <w:rPr>
@@ -2701,15 +2705,15 @@
             </w:r>
             <w:r>
               <w:rPr>
-                <w:noProof/>
-                <w:webHidden/>
-                <w:rtl/>
-              </w:rPr>
-            </w:r>
-            <w:r>
-              <w:rPr>
-                <w:noProof/>
-                <w:webHidden/>
+                <w:rStyle w:val="Hyperlink"/>
+                <w:noProof/>
+                <w:rtl/>
+              </w:rPr>
+            </w:r>
+            <w:r>
+              <w:rPr>
+                <w:rStyle w:val="Hyperlink"/>
+                <w:noProof/>
                 <w:rtl/>
               </w:rPr>
               <w:fldChar w:fldCharType="separate"/>
@@ -2724,8 +2728,8 @@
             </w:r>
             <w:r>
               <w:rPr>
-                <w:noProof/>
-                <w:webHidden/>
+                <w:rStyle w:val="Hyperlink"/>
+                <w:noProof/>
                 <w:rtl/>
               </w:rPr>
               <w:fldChar w:fldCharType="end"/>
@@ -2736,7 +2740,7 @@
           <w:pPr>
             <w:pStyle w:val="TOC2"/>
             <w:tabs>
-              <w:tab w:val="left" w:pos="880"/>
+              <w:tab w:val="left" w:pos="1320"/>
               <w:tab w:val="right" w:leader="dot" w:pos="8296"/>
             </w:tabs>
             <w:rPr>
@@ -2746,7 +2750,7 @@
               <w:rtl/>
             </w:rPr>
           </w:pPr>
-          <w:hyperlink w:anchor="_Toc73965036" w:history="1">
+          <w:hyperlink w:anchor="_Toc74139839" w:history="1">
             <w:r>
               <w:rPr>
                 <w:rStyle w:val="Hyperlink"/>
@@ -2754,7 +2758,7 @@
                 <w:noProof/>
                 <w:rtl/>
               </w:rPr>
-              <w:t>7.2</w:t>
+              <w:t>6.2</w:t>
             </w:r>
             <w:r>
               <w:rPr>
@@ -2783,8 +2787,8 @@
             </w:r>
             <w:r>
               <w:rPr>
-                <w:noProof/>
-                <w:webHidden/>
+                <w:rStyle w:val="Hyperlink"/>
+                <w:noProof/>
                 <w:rtl/>
               </w:rPr>
               <w:fldChar w:fldCharType="begin"/>
@@ -2817,7 +2821,7 @@
                 <w:noProof/>
                 <w:webHidden/>
               </w:rPr>
-              <w:instrText>Toc73965036 \h</w:instrText>
+              <w:instrText>Toc74139839 \h</w:instrText>
             </w:r>
             <w:r>
               <w:rPr>
@@ -2829,15 +2833,15 @@
             </w:r>
             <w:r>
               <w:rPr>
-                <w:noProof/>
-                <w:webHidden/>
-                <w:rtl/>
-              </w:rPr>
-            </w:r>
-            <w:r>
-              <w:rPr>
-                <w:noProof/>
-                <w:webHidden/>
+                <w:rStyle w:val="Hyperlink"/>
+                <w:noProof/>
+                <w:rtl/>
+              </w:rPr>
+            </w:r>
+            <w:r>
+              <w:rPr>
+                <w:rStyle w:val="Hyperlink"/>
+                <w:noProof/>
                 <w:rtl/>
               </w:rPr>
               <w:fldChar w:fldCharType="separate"/>
@@ -2852,8 +2856,8 @@
             </w:r>
             <w:r>
               <w:rPr>
-                <w:noProof/>
-                <w:webHidden/>
+                <w:rStyle w:val="Hyperlink"/>
+                <w:noProof/>
                 <w:rtl/>
               </w:rPr>
               <w:fldChar w:fldCharType="end"/>
@@ -2864,7 +2868,7 @@
           <w:pPr>
             <w:pStyle w:val="TOC2"/>
             <w:tabs>
-              <w:tab w:val="left" w:pos="880"/>
+              <w:tab w:val="left" w:pos="1320"/>
               <w:tab w:val="right" w:leader="dot" w:pos="8296"/>
             </w:tabs>
             <w:rPr>
@@ -2874,7 +2878,7 @@
               <w:rtl/>
             </w:rPr>
           </w:pPr>
-          <w:hyperlink w:anchor="_Toc73965037" w:history="1">
+          <w:hyperlink w:anchor="_Toc74139840" w:history="1">
             <w:r>
               <w:rPr>
                 <w:rStyle w:val="Hyperlink"/>
@@ -2882,7 +2886,7 @@
                 <w:noProof/>
                 <w:rtl/>
               </w:rPr>
-              <w:t>7.3</w:t>
+              <w:t>6.3</w:t>
             </w:r>
             <w:r>
               <w:rPr>
@@ -2918,8 +2922,8 @@
             </w:r>
             <w:r>
               <w:rPr>
-                <w:noProof/>
-                <w:webHidden/>
+                <w:rStyle w:val="Hyperlink"/>
+                <w:noProof/>
                 <w:rtl/>
               </w:rPr>
               <w:fldChar w:fldCharType="begin"/>
@@ -2952,7 +2956,7 @@
                 <w:noProof/>
                 <w:webHidden/>
               </w:rPr>
-              <w:instrText>Toc73965037 \h</w:instrText>
+              <w:instrText>Toc74139840 \h</w:instrText>
             </w:r>
             <w:r>
               <w:rPr>
@@ -2964,15 +2968,15 @@
             </w:r>
             <w:r>
               <w:rPr>
-                <w:noProof/>
-                <w:webHidden/>
-                <w:rtl/>
-              </w:rPr>
-            </w:r>
-            <w:r>
-              <w:rPr>
-                <w:noProof/>
-                <w:webHidden/>
+                <w:rStyle w:val="Hyperlink"/>
+                <w:noProof/>
+                <w:rtl/>
+              </w:rPr>
+            </w:r>
+            <w:r>
+              <w:rPr>
+                <w:rStyle w:val="Hyperlink"/>
+                <w:noProof/>
                 <w:rtl/>
               </w:rPr>
               <w:fldChar w:fldCharType="separate"/>
@@ -2987,8 +2991,8 @@
             </w:r>
             <w:r>
               <w:rPr>
-                <w:noProof/>
-                <w:webHidden/>
+                <w:rStyle w:val="Hyperlink"/>
+                <w:noProof/>
                 <w:rtl/>
               </w:rPr>
               <w:fldChar w:fldCharType="end"/>
@@ -2999,7 +3003,7 @@
           <w:pPr>
             <w:pStyle w:val="TOC1"/>
             <w:tabs>
-              <w:tab w:val="left" w:pos="440"/>
+              <w:tab w:val="left" w:pos="660"/>
               <w:tab w:val="right" w:leader="dot" w:pos="8296"/>
             </w:tabs>
             <w:rPr>
@@ -3009,14 +3013,14 @@
               <w:rtl/>
             </w:rPr>
           </w:pPr>
-          <w:hyperlink w:anchor="_Toc73965038" w:history="1">
-            <w:r>
-              <w:rPr>
-                <w:rStyle w:val="Hyperlink"/>
-                <w:noProof/>
-                <w:rtl/>
-              </w:rPr>
-              <w:t>8</w:t>
+          <w:hyperlink w:anchor="_Toc74139841" w:history="1">
+            <w:r>
+              <w:rPr>
+                <w:rStyle w:val="Hyperlink"/>
+                <w:noProof/>
+                <w:rtl/>
+              </w:rPr>
+              <w:t>7</w:t>
             </w:r>
             <w:r>
               <w:rPr>
@@ -3045,8 +3049,8 @@
             </w:r>
             <w:r>
               <w:rPr>
-                <w:noProof/>
-                <w:webHidden/>
+                <w:rStyle w:val="Hyperlink"/>
+                <w:noProof/>
                 <w:rtl/>
               </w:rPr>
               <w:fldChar w:fldCharType="begin"/>
@@ -3079,7 +3083,7 @@
                 <w:noProof/>
                 <w:webHidden/>
               </w:rPr>
-              <w:instrText>Toc73965038 \h</w:instrText>
+              <w:instrText>Toc74139841 \h</w:instrText>
             </w:r>
             <w:r>
               <w:rPr>
@@ -3091,15 +3095,15 @@
             </w:r>
             <w:r>
               <w:rPr>
-                <w:noProof/>
-                <w:webHidden/>
-                <w:rtl/>
-              </w:rPr>
-            </w:r>
-            <w:r>
-              <w:rPr>
-                <w:noProof/>
-                <w:webHidden/>
+                <w:rStyle w:val="Hyperlink"/>
+                <w:noProof/>
+                <w:rtl/>
+              </w:rPr>
+            </w:r>
+            <w:r>
+              <w:rPr>
+                <w:rStyle w:val="Hyperlink"/>
+                <w:noProof/>
                 <w:rtl/>
               </w:rPr>
               <w:fldChar w:fldCharType="separate"/>
@@ -3114,8 +3118,8 @@
             </w:r>
             <w:r>
               <w:rPr>
-                <w:noProof/>
-                <w:webHidden/>
+                <w:rStyle w:val="Hyperlink"/>
+                <w:noProof/>
                 <w:rtl/>
               </w:rPr>
               <w:fldChar w:fldCharType="end"/>
@@ -3126,7 +3130,7 @@
           <w:pPr>
             <w:pStyle w:val="TOC2"/>
             <w:tabs>
-              <w:tab w:val="left" w:pos="880"/>
+              <w:tab w:val="left" w:pos="1320"/>
               <w:tab w:val="right" w:leader="dot" w:pos="8296"/>
             </w:tabs>
             <w:rPr>
@@ -3136,7 +3140,7 @@
               <w:rtl/>
             </w:rPr>
           </w:pPr>
-          <w:hyperlink w:anchor="_Toc73965039" w:history="1">
+          <w:hyperlink w:anchor="_Toc74139842" w:history="1">
             <w:r>
               <w:rPr>
                 <w:rStyle w:val="Hyperlink"/>
@@ -3144,7 +3148,7 @@
                 <w:noProof/>
                 <w:rtl/>
               </w:rPr>
-              <w:t>8.1</w:t>
+              <w:t>7.1</w:t>
             </w:r>
             <w:r>
               <w:rPr>
@@ -3173,8 +3177,8 @@
             </w:r>
             <w:r>
               <w:rPr>
-                <w:noProof/>
-                <w:webHidden/>
+                <w:rStyle w:val="Hyperlink"/>
+                <w:noProof/>
                 <w:rtl/>
               </w:rPr>
               <w:fldChar w:fldCharType="begin"/>
@@ -3207,7 +3211,7 @@
                 <w:noProof/>
                 <w:webHidden/>
               </w:rPr>
-              <w:instrText>Toc73965039 \h</w:instrText>
+              <w:instrText>Toc74139842 \h</w:instrText>
             </w:r>
             <w:r>
               <w:rPr>
@@ -3219,15 +3223,15 @@
             </w:r>
             <w:r>
               <w:rPr>
-                <w:noProof/>
-                <w:webHidden/>
-                <w:rtl/>
-              </w:rPr>
-            </w:r>
-            <w:r>
-              <w:rPr>
-                <w:noProof/>
-                <w:webHidden/>
+                <w:rStyle w:val="Hyperlink"/>
+                <w:noProof/>
+                <w:rtl/>
+              </w:rPr>
+            </w:r>
+            <w:r>
+              <w:rPr>
+                <w:rStyle w:val="Hyperlink"/>
+                <w:noProof/>
                 <w:rtl/>
               </w:rPr>
               <w:fldChar w:fldCharType="separate"/>
@@ -3242,8 +3246,8 @@
             </w:r>
             <w:r>
               <w:rPr>
-                <w:noProof/>
-                <w:webHidden/>
+                <w:rStyle w:val="Hyperlink"/>
+                <w:noProof/>
                 <w:rtl/>
               </w:rPr>
               <w:fldChar w:fldCharType="end"/>
@@ -3254,7 +3258,7 @@
           <w:pPr>
             <w:pStyle w:val="TOC2"/>
             <w:tabs>
-              <w:tab w:val="left" w:pos="880"/>
+              <w:tab w:val="left" w:pos="1320"/>
               <w:tab w:val="right" w:leader="dot" w:pos="8296"/>
             </w:tabs>
             <w:rPr>
@@ -3264,7 +3268,7 @@
               <w:rtl/>
             </w:rPr>
           </w:pPr>
-          <w:hyperlink w:anchor="_Toc73965040" w:history="1">
+          <w:hyperlink w:anchor="_Toc74139843" w:history="1">
             <w:r>
               <w:rPr>
                 <w:rStyle w:val="Hyperlink"/>
@@ -3272,7 +3276,7 @@
                 <w:noProof/>
                 <w:rtl/>
               </w:rPr>
-              <w:t>8.2</w:t>
+              <w:t>7.2</w:t>
             </w:r>
             <w:r>
               <w:rPr>
@@ -3301,8 +3305,8 @@
             </w:r>
             <w:r>
               <w:rPr>
-                <w:noProof/>
-                <w:webHidden/>
+                <w:rStyle w:val="Hyperlink"/>
+                <w:noProof/>
                 <w:rtl/>
               </w:rPr>
               <w:fldChar w:fldCharType="begin"/>
@@ -3335,7 +3339,7 @@
                 <w:noProof/>
                 <w:webHidden/>
               </w:rPr>
-              <w:instrText>Toc73965040 \h</w:instrText>
+              <w:instrText>Toc74139843 \h</w:instrText>
             </w:r>
             <w:r>
               <w:rPr>
@@ -3347,15 +3351,15 @@
             </w:r>
             <w:r>
               <w:rPr>
-                <w:noProof/>
-                <w:webHidden/>
-                <w:rtl/>
-              </w:rPr>
-            </w:r>
-            <w:r>
-              <w:rPr>
-                <w:noProof/>
-                <w:webHidden/>
+                <w:rStyle w:val="Hyperlink"/>
+                <w:noProof/>
+                <w:rtl/>
+              </w:rPr>
+            </w:r>
+            <w:r>
+              <w:rPr>
+                <w:rStyle w:val="Hyperlink"/>
+                <w:noProof/>
                 <w:rtl/>
               </w:rPr>
               <w:fldChar w:fldCharType="separate"/>
@@ -3370,8 +3374,8 @@
             </w:r>
             <w:r>
               <w:rPr>
-                <w:noProof/>
-                <w:webHidden/>
+                <w:rStyle w:val="Hyperlink"/>
+                <w:noProof/>
                 <w:rtl/>
               </w:rPr>
               <w:fldChar w:fldCharType="end"/>
@@ -3382,7 +3386,7 @@
           <w:pPr>
             <w:pStyle w:val="TOC1"/>
             <w:tabs>
-              <w:tab w:val="left" w:pos="440"/>
+              <w:tab w:val="left" w:pos="660"/>
               <w:tab w:val="right" w:leader="dot" w:pos="8296"/>
             </w:tabs>
             <w:rPr>
@@ -3392,14 +3396,14 @@
               <w:rtl/>
             </w:rPr>
           </w:pPr>
-          <w:hyperlink w:anchor="_Toc73965041" w:history="1">
-            <w:r>
-              <w:rPr>
-                <w:rStyle w:val="Hyperlink"/>
-                <w:noProof/>
-                <w:rtl/>
-              </w:rPr>
-              <w:t>9</w:t>
+          <w:hyperlink w:anchor="_Toc74139844" w:history="1">
+            <w:r>
+              <w:rPr>
+                <w:rStyle w:val="Hyperlink"/>
+                <w:noProof/>
+                <w:rtl/>
+              </w:rPr>
+              <w:t>8</w:t>
             </w:r>
             <w:r>
               <w:rPr>
@@ -3428,8 +3432,8 @@
             </w:r>
             <w:r>
               <w:rPr>
-                <w:noProof/>
-                <w:webHidden/>
+                <w:rStyle w:val="Hyperlink"/>
+                <w:noProof/>
                 <w:rtl/>
               </w:rPr>
               <w:fldChar w:fldCharType="begin"/>
@@ -3462,7 +3466,7 @@
                 <w:noProof/>
                 <w:webHidden/>
               </w:rPr>
-              <w:instrText>Toc73965041 \h</w:instrText>
+              <w:instrText>Toc74139844 \h</w:instrText>
             </w:r>
             <w:r>
               <w:rPr>
@@ -3474,15 +3478,15 @@
             </w:r>
             <w:r>
               <w:rPr>
-                <w:noProof/>
-                <w:webHidden/>
-                <w:rtl/>
-              </w:rPr>
-            </w:r>
-            <w:r>
-              <w:rPr>
-                <w:noProof/>
-                <w:webHidden/>
+                <w:rStyle w:val="Hyperlink"/>
+                <w:noProof/>
+                <w:rtl/>
+              </w:rPr>
+            </w:r>
+            <w:r>
+              <w:rPr>
+                <w:rStyle w:val="Hyperlink"/>
+                <w:noProof/>
                 <w:rtl/>
               </w:rPr>
               <w:fldChar w:fldCharType="separate"/>
@@ -3497,8 +3501,8 @@
             </w:r>
             <w:r>
               <w:rPr>
-                <w:noProof/>
-                <w:webHidden/>
+                <w:rStyle w:val="Hyperlink"/>
+                <w:noProof/>
                 <w:rtl/>
               </w:rPr>
               <w:fldChar w:fldCharType="end"/>
@@ -3509,7 +3513,7 @@
           <w:pPr>
             <w:pStyle w:val="TOC2"/>
             <w:tabs>
-              <w:tab w:val="left" w:pos="880"/>
+              <w:tab w:val="left" w:pos="1320"/>
               <w:tab w:val="right" w:leader="dot" w:pos="8296"/>
             </w:tabs>
             <w:rPr>
@@ -3519,7 +3523,7 @@
               <w:rtl/>
             </w:rPr>
           </w:pPr>
-          <w:hyperlink w:anchor="_Toc73965042" w:history="1">
+          <w:hyperlink w:anchor="_Toc74139845" w:history="1">
             <w:r>
               <w:rPr>
                 <w:rStyle w:val="Hyperlink"/>
@@ -3527,7 +3531,7 @@
                 <w:noProof/>
                 <w:rtl/>
               </w:rPr>
-              <w:t>9.1</w:t>
+              <w:t>8.1</w:t>
             </w:r>
             <w:r>
               <w:rPr>
@@ -3556,8 +3560,8 @@
             </w:r>
             <w:r>
               <w:rPr>
-                <w:noProof/>
-                <w:webHidden/>
+                <w:rStyle w:val="Hyperlink"/>
+                <w:noProof/>
                 <w:rtl/>
               </w:rPr>
               <w:fldChar w:fldCharType="begin"/>
@@ -3590,7 +3594,7 @@
                 <w:noProof/>
                 <w:webHidden/>
               </w:rPr>
-              <w:instrText>Toc73965042 \h</w:instrText>
+              <w:instrText>Toc74139845 \h</w:instrText>
             </w:r>
             <w:r>
               <w:rPr>
@@ -3602,15 +3606,15 @@
             </w:r>
             <w:r>
               <w:rPr>
-                <w:noProof/>
-                <w:webHidden/>
-                <w:rtl/>
-              </w:rPr>
-            </w:r>
-            <w:r>
-              <w:rPr>
-                <w:noProof/>
-                <w:webHidden/>
+                <w:rStyle w:val="Hyperlink"/>
+                <w:noProof/>
+                <w:rtl/>
+              </w:rPr>
+            </w:r>
+            <w:r>
+              <w:rPr>
+                <w:rStyle w:val="Hyperlink"/>
+                <w:noProof/>
                 <w:rtl/>
               </w:rPr>
               <w:fldChar w:fldCharType="separate"/>
@@ -3625,8 +3629,8 @@
             </w:r>
             <w:r>
               <w:rPr>
-                <w:noProof/>
-                <w:webHidden/>
+                <w:rStyle w:val="Hyperlink"/>
+                <w:noProof/>
                 <w:rtl/>
               </w:rPr>
               <w:fldChar w:fldCharType="end"/>
@@ -3637,7 +3641,7 @@
           <w:pPr>
             <w:pStyle w:val="TOC2"/>
             <w:tabs>
-              <w:tab w:val="left" w:pos="880"/>
+              <w:tab w:val="left" w:pos="1320"/>
               <w:tab w:val="right" w:leader="dot" w:pos="8296"/>
             </w:tabs>
             <w:rPr>
@@ -3647,7 +3651,7 @@
               <w:rtl/>
             </w:rPr>
           </w:pPr>
-          <w:hyperlink w:anchor="_Toc73965043" w:history="1">
+          <w:hyperlink w:anchor="_Toc74139846" w:history="1">
             <w:r>
               <w:rPr>
                 <w:rStyle w:val="Hyperlink"/>
@@ -3655,7 +3659,7 @@
                 <w:noProof/>
                 <w:rtl/>
               </w:rPr>
-              <w:t>9.2</w:t>
+              <w:t>8.2</w:t>
             </w:r>
             <w:r>
               <w:rPr>
@@ -3684,8 +3688,8 @@
             </w:r>
             <w:r>
               <w:rPr>
-                <w:noProof/>
-                <w:webHidden/>
+                <w:rStyle w:val="Hyperlink"/>
+                <w:noProof/>
                 <w:rtl/>
               </w:rPr>
               <w:fldChar w:fldCharType="begin"/>
@@ -3718,7 +3722,7 @@
                 <w:noProof/>
                 <w:webHidden/>
               </w:rPr>
-              <w:instrText>Toc73965043 \h</w:instrText>
+              <w:instrText>Toc74139846 \h</w:instrText>
             </w:r>
             <w:r>
               <w:rPr>
@@ -3730,15 +3734,15 @@
             </w:r>
             <w:r>
               <w:rPr>
-                <w:noProof/>
-                <w:webHidden/>
-                <w:rtl/>
-              </w:rPr>
-            </w:r>
-            <w:r>
-              <w:rPr>
-                <w:noProof/>
-                <w:webHidden/>
+                <w:rStyle w:val="Hyperlink"/>
+                <w:noProof/>
+                <w:rtl/>
+              </w:rPr>
+            </w:r>
+            <w:r>
+              <w:rPr>
+                <w:rStyle w:val="Hyperlink"/>
+                <w:noProof/>
                 <w:rtl/>
               </w:rPr>
               <w:fldChar w:fldCharType="separate"/>
@@ -3753,8 +3757,8 @@
             </w:r>
             <w:r>
               <w:rPr>
-                <w:noProof/>
-                <w:webHidden/>
+                <w:rStyle w:val="Hyperlink"/>
+                <w:noProof/>
                 <w:rtl/>
               </w:rPr>
               <w:fldChar w:fldCharType="end"/>
@@ -3765,7 +3769,7 @@
           <w:pPr>
             <w:pStyle w:val="TOC2"/>
             <w:tabs>
-              <w:tab w:val="left" w:pos="880"/>
+              <w:tab w:val="left" w:pos="1320"/>
               <w:tab w:val="right" w:leader="dot" w:pos="8296"/>
             </w:tabs>
             <w:rPr>
@@ -3775,7 +3779,7 @@
               <w:rtl/>
             </w:rPr>
           </w:pPr>
-          <w:hyperlink w:anchor="_Toc73965044" w:history="1">
+          <w:hyperlink w:anchor="_Toc74139847" w:history="1">
             <w:r>
               <w:rPr>
                 <w:rStyle w:val="Hyperlink"/>
@@ -3783,7 +3787,7 @@
                 <w:noProof/>
                 <w:rtl/>
               </w:rPr>
-              <w:t>9.3</w:t>
+              <w:t>8.3</w:t>
             </w:r>
             <w:r>
               <w:rPr>
@@ -3812,8 +3816,8 @@
             </w:r>
             <w:r>
               <w:rPr>
-                <w:noProof/>
-                <w:webHidden/>
+                <w:rStyle w:val="Hyperlink"/>
+                <w:noProof/>
                 <w:rtl/>
               </w:rPr>
               <w:fldChar w:fldCharType="begin"/>
@@ -3846,7 +3850,7 @@
                 <w:noProof/>
                 <w:webHidden/>
               </w:rPr>
-              <w:instrText>Toc73965044 \h</w:instrText>
+              <w:instrText>Toc74139847 \h</w:instrText>
             </w:r>
             <w:r>
               <w:rPr>
@@ -3858,15 +3862,15 @@
             </w:r>
             <w:r>
               <w:rPr>
-                <w:noProof/>
-                <w:webHidden/>
-                <w:rtl/>
-              </w:rPr>
-            </w:r>
-            <w:r>
-              <w:rPr>
-                <w:noProof/>
-                <w:webHidden/>
+                <w:rStyle w:val="Hyperlink"/>
+                <w:noProof/>
+                <w:rtl/>
+              </w:rPr>
+            </w:r>
+            <w:r>
+              <w:rPr>
+                <w:rStyle w:val="Hyperlink"/>
+                <w:noProof/>
                 <w:rtl/>
               </w:rPr>
               <w:fldChar w:fldCharType="separate"/>
@@ -3881,8 +3885,8 @@
             </w:r>
             <w:r>
               <w:rPr>
-                <w:noProof/>
-                <w:webHidden/>
+                <w:rStyle w:val="Hyperlink"/>
+                <w:noProof/>
                 <w:rtl/>
               </w:rPr>
               <w:fldChar w:fldCharType="end"/>
@@ -3893,7 +3897,7 @@
           <w:pPr>
             <w:pStyle w:val="TOC1"/>
             <w:tabs>
-              <w:tab w:val="left" w:pos="440"/>
+              <w:tab w:val="left" w:pos="660"/>
               <w:tab w:val="right" w:leader="dot" w:pos="8296"/>
             </w:tabs>
             <w:rPr>
@@ -3903,14 +3907,14 @@
               <w:rtl/>
             </w:rPr>
           </w:pPr>
-          <w:hyperlink w:anchor="_Toc73965045" w:history="1">
-            <w:r>
-              <w:rPr>
-                <w:rStyle w:val="Hyperlink"/>
-                <w:noProof/>
-                <w:rtl/>
-              </w:rPr>
-              <w:t>10</w:t>
+          <w:hyperlink w:anchor="_Toc74139848" w:history="1">
+            <w:r>
+              <w:rPr>
+                <w:rStyle w:val="Hyperlink"/>
+                <w:noProof/>
+                <w:rtl/>
+              </w:rPr>
+              <w:t>9</w:t>
             </w:r>
             <w:r>
               <w:rPr>
@@ -3939,8 +3943,8 @@
             </w:r>
             <w:r>
               <w:rPr>
-                <w:noProof/>
-                <w:webHidden/>
+                <w:rStyle w:val="Hyperlink"/>
+                <w:noProof/>
                 <w:rtl/>
               </w:rPr>
               <w:fldChar w:fldCharType="begin"/>
@@ -3973,7 +3977,7 @@
                 <w:noProof/>
                 <w:webHidden/>
               </w:rPr>
-              <w:instrText>Toc73965045 \h</w:instrText>
+              <w:instrText>Toc74139848 \h</w:instrText>
             </w:r>
             <w:r>
               <w:rPr>
@@ -3985,15 +3989,15 @@
             </w:r>
             <w:r>
               <w:rPr>
-                <w:noProof/>
-                <w:webHidden/>
-                <w:rtl/>
-              </w:rPr>
-            </w:r>
-            <w:r>
-              <w:rPr>
-                <w:noProof/>
-                <w:webHidden/>
+                <w:rStyle w:val="Hyperlink"/>
+                <w:noProof/>
+                <w:rtl/>
+              </w:rPr>
+            </w:r>
+            <w:r>
+              <w:rPr>
+                <w:rStyle w:val="Hyperlink"/>
+                <w:noProof/>
                 <w:rtl/>
               </w:rPr>
               <w:fldChar w:fldCharType="separate"/>
@@ -4008,8 +4012,8 @@
             </w:r>
             <w:r>
               <w:rPr>
-                <w:noProof/>
-                <w:webHidden/>
+                <w:rStyle w:val="Hyperlink"/>
+                <w:noProof/>
                 <w:rtl/>
               </w:rPr>
               <w:fldChar w:fldCharType="end"/>
@@ -4020,7 +4024,7 @@
           <w:pPr>
             <w:pStyle w:val="TOC1"/>
             <w:tabs>
-              <w:tab w:val="left" w:pos="440"/>
+              <w:tab w:val="left" w:pos="660"/>
               <w:tab w:val="right" w:leader="dot" w:pos="8296"/>
             </w:tabs>
             <w:rPr>
@@ -4030,14 +4034,14 @@
               <w:rtl/>
             </w:rPr>
           </w:pPr>
-          <w:hyperlink w:anchor="_Toc73965046" w:history="1">
-            <w:r>
-              <w:rPr>
-                <w:rStyle w:val="Hyperlink"/>
-                <w:noProof/>
-                <w:rtl/>
-              </w:rPr>
-              <w:t>11</w:t>
+          <w:hyperlink w:anchor="_Toc74139849" w:history="1">
+            <w:r>
+              <w:rPr>
+                <w:rStyle w:val="Hyperlink"/>
+                <w:noProof/>
+                <w:rtl/>
+              </w:rPr>
+              <w:t>10</w:t>
             </w:r>
             <w:r>
               <w:rPr>
@@ -4066,8 +4070,8 @@
             </w:r>
             <w:r>
               <w:rPr>
-                <w:noProof/>
-                <w:webHidden/>
+                <w:rStyle w:val="Hyperlink"/>
+                <w:noProof/>
                 <w:rtl/>
               </w:rPr>
               <w:fldChar w:fldCharType="begin"/>
@@ -4100,7 +4104,7 @@
                 <w:noProof/>
                 <w:webHidden/>
               </w:rPr>
-              <w:instrText>Toc73965046 \h</w:instrText>
+              <w:instrText>Toc74139849 \h</w:instrText>
             </w:r>
             <w:r>
               <w:rPr>
@@ -4112,15 +4116,15 @@
             </w:r>
             <w:r>
               <w:rPr>
-                <w:noProof/>
-                <w:webHidden/>
-                <w:rtl/>
-              </w:rPr>
-            </w:r>
-            <w:r>
-              <w:rPr>
-                <w:noProof/>
-                <w:webHidden/>
+                <w:rStyle w:val="Hyperlink"/>
+                <w:noProof/>
+                <w:rtl/>
+              </w:rPr>
+            </w:r>
+            <w:r>
+              <w:rPr>
+                <w:rStyle w:val="Hyperlink"/>
+                <w:noProof/>
                 <w:rtl/>
               </w:rPr>
               <w:fldChar w:fldCharType="separate"/>
@@ -4135,8 +4139,8 @@
             </w:r>
             <w:r>
               <w:rPr>
-                <w:noProof/>
-                <w:webHidden/>
+                <w:rStyle w:val="Hyperlink"/>
+                <w:noProof/>
                 <w:rtl/>
               </w:rPr>
               <w:fldChar w:fldCharType="end"/>
@@ -4182,7 +4186,7 @@
           <w:rtl/>
         </w:rPr>
       </w:pPr>
-      <w:bookmarkStart w:id="0" w:name="_Toc73965019"/>
+      <w:bookmarkStart w:id="0" w:name="_Toc74139822"/>
       <w:r>
         <w:rPr>
           <w:rFonts w:hint="cs"/>
@@ -4201,7 +4205,7 @@
           <w:rtl/>
         </w:rPr>
       </w:pPr>
-      <w:bookmarkStart w:id="1" w:name="_Toc73965020"/>
+      <w:bookmarkStart w:id="1" w:name="_Toc74139823"/>
       <w:r>
         <w:rPr>
           <w:rFonts w:hint="cs"/>
@@ -4346,7 +4350,7 @@
           <w:rtl/>
         </w:rPr>
       </w:pPr>
-      <w:bookmarkStart w:id="2" w:name="_Toc73965021"/>
+      <w:bookmarkStart w:id="2" w:name="_Toc74139824"/>
       <w:r>
         <w:rPr>
           <w:rtl/>
@@ -4544,7 +4548,7 @@
           <w:rtl/>
         </w:rPr>
       </w:pPr>
-      <w:bookmarkStart w:id="3" w:name="_Toc73965022"/>
+      <w:bookmarkStart w:id="3" w:name="_Toc74139825"/>
       <w:r>
         <w:rPr>
           <w:rtl/>
@@ -4799,7 +4803,7 @@
           <w:rtl/>
         </w:rPr>
       </w:pPr>
-      <w:bookmarkStart w:id="4" w:name="_Toc73965023"/>
+      <w:bookmarkStart w:id="4" w:name="_Toc74139826"/>
       <w:r>
         <w:rPr>
           <w:rFonts w:hint="cs"/>
@@ -4817,7 +4821,7 @@
           <w:rtl/>
         </w:rPr>
       </w:pPr>
-      <w:bookmarkStart w:id="5" w:name="_Toc73965024"/>
+      <w:bookmarkStart w:id="5" w:name="_Toc74139827"/>
       <w:r>
         <w:rPr>
           <w:rFonts w:hint="cs"/>
@@ -5006,19 +5010,8 @@
           <w:bCs/>
           <w:rtl/>
         </w:rPr>
-        <w:t xml:space="preserve">קבוצת </w:t>
-      </w:r>
-      <w:proofErr w:type="spellStart"/>
-      <w:r>
-        <w:rPr>
-          <w:rFonts w:hint="cs"/>
-          <w:b/>
-          <w:bCs/>
-          <w:rtl/>
-        </w:rPr>
-        <w:t>כלמוביל</w:t>
-      </w:r>
-      <w:proofErr w:type="spellEnd"/>
+        <w:t>קבוצת כלמוביל</w:t>
+      </w:r>
       <w:r>
         <w:rPr>
           <w:rFonts w:hint="cs"/>
@@ -5093,7 +5086,7 @@
           <w:rtl/>
         </w:rPr>
       </w:pPr>
-      <w:bookmarkStart w:id="6" w:name="_Toc73965025"/>
+      <w:bookmarkStart w:id="6" w:name="_Toc74139828"/>
       <w:r>
         <w:rPr>
           <w:rFonts w:hint="cs"/>
@@ -5641,7 +5634,7 @@
           <w:rtl/>
         </w:rPr>
       </w:pPr>
-      <w:bookmarkStart w:id="7" w:name="_Toc73965026"/>
+      <w:bookmarkStart w:id="7" w:name="_Toc74139829"/>
       <w:r>
         <w:rPr>
           <w:rFonts w:hint="cs"/>
@@ -5665,6 +5658,22 @@
         </w:rPr>
         <w:t>התחום של מכוניות יוקרה הוא דוגמה לכך שאנו בתור לקוחות לפעמים מעוניינים יותר בסמל סטאטוס מאשר פונקציונליות או חישוב רציונלי של עלות תועלת. אנו מביאים מספר מאמרים שלדעתנו תורמים לגישה שלנו שיש אכן שוק של מכוניות יוקרה וכיצד עלינו להתאים את עצמנו ללקוחות אותו שוק.</w:t>
       </w:r>
+    </w:p>
+    <w:p>
+      <w:pPr>
+        <w:spacing w:line="360" w:lineRule="auto"/>
+        <w:rPr>
+          <w:rtl/>
+        </w:rPr>
+      </w:pPr>
+    </w:p>
+    <w:p>
+      <w:pPr>
+        <w:spacing w:line="360" w:lineRule="auto"/>
+        <w:rPr>
+          <w:rtl/>
+        </w:rPr>
+      </w:pPr>
     </w:p>
     <w:p>
       <w:pPr>
@@ -5681,6 +5690,7 @@
           <w:bCs/>
           <w:rtl/>
         </w:rPr>
+        <w:lastRenderedPageBreak/>
         <w:t>על פי המאמר: "</w:t>
       </w:r>
       <w:r>
@@ -5712,7 +5722,6 @@
           <w:rFonts w:hint="cs"/>
           <w:rtl/>
         </w:rPr>
-        <w:lastRenderedPageBreak/>
         <w:t xml:space="preserve">בוצעה עבודת מחקר שבודקת מתי מכוניות יוקרה נוסעות בכביש, העבודה התבצעה על ידי ניתוח מידע רב שנאסף על ידי מצלמות מהירות ומודלים שיודעים לזהות את דגם הרכב על פי התמונה הדו ממדית שהתקבלה. ניתן לראות כי התוצאות מראות כי מכוניות יוקרה עולות לכביש בשעות שונות לחלוטין ממכוניות "רגילות", דבר שמעיד על כך שלבעלי המכוניות הללו יש אורח חיים שונה לחלוטין.  כלומר אנו בתור חברה שמנסה לפנות לאותו נתח שוק נרצה להתאים את עצמנו לאורח החיים של אותם לקוחות פוטנציאלים. לכן בחרנו בגישה של אתר אינטרנטי שנגיש </w:t>
       </w:r>
       <w:r>
@@ -5790,20 +5799,13 @@
           <w:b/>
           <w:bCs/>
         </w:rPr>
-        <w:t xml:space="preserve"> </w:t>
-      </w:r>
-      <w:r>
-        <w:rPr>
+        <w:t xml:space="preserve"> Self-control for the righteous: Toward a theory of precommitment to indulgence</w:t>
+      </w:r>
+      <w:r>
+        <w:rPr>
+          <w:rFonts w:hint="cs"/>
           <w:b/>
           <w:bCs/>
-        </w:rPr>
-        <w:t>Self-control for the righteous: Toward a theory of precommitment to indulgence</w:t>
-      </w:r>
-      <w:r>
-        <w:rPr>
-          <w:rFonts w:hint="cs"/>
-          <w:b/>
-          <w:bCs/>
           <w:rtl/>
         </w:rPr>
         <w:t>"</w:t>
@@ -5827,10 +5829,6 @@
     <w:p>
       <w:pPr>
         <w:spacing w:line="360" w:lineRule="auto"/>
-        <w:rPr>
-          <w:rFonts w:hint="cs"/>
-          <w:rtl/>
-        </w:rPr>
       </w:pPr>
       <w:r>
         <w:rPr>
@@ -5839,6 +5837,11 @@
         </w:rPr>
         <w:t>בכדי לתמוך בגישה הזאת אנו רוצים לדאוג למספר רב של פתרונות סליקה ותשלום כך שכל לקוח יוכל לבחור בדרך הנוחה ביותר עבורו לתשלום עבור הרכבים. כמו כן נדאג שכל התהליך שמתבצע באתר יגרום ללקוח להרגיש כמה שיותר ייחודי ומיוחד כך שיהיה לו אינטרס לסיים את העסקה ולהשלים את הרכישה.</w:t>
       </w:r>
+    </w:p>
+    <w:p>
+      <w:pPr>
+        <w:spacing w:line="360" w:lineRule="auto"/>
+      </w:pPr>
     </w:p>
     <w:p>
       <w:pPr>
@@ -5848,12 +5851,13 @@
           <w:rtl/>
         </w:rPr>
       </w:pPr>
-      <w:bookmarkStart w:id="8" w:name="_Toc73965027"/>
-      <w:r>
-        <w:rPr>
-          <w:rFonts w:hint="cs"/>
-          <w:rtl/>
-        </w:rPr>
+      <w:bookmarkStart w:id="8" w:name="_Toc74139830"/>
+      <w:r>
+        <w:rPr>
+          <w:rFonts w:hint="cs"/>
+          <w:rtl/>
+        </w:rPr>
+        <w:lastRenderedPageBreak/>
         <w:t>פתרון</w:t>
       </w:r>
       <w:r>
@@ -5936,7 +5940,6 @@
           <w:sz w:val="24"/>
           <w:rtl/>
         </w:rPr>
-        <w:lastRenderedPageBreak/>
         <w:t xml:space="preserve">לא נבצע שירותי סליקה בעצמנו אלא נשתמש בפתרונות קיימים על מנת לבצע </w:t>
       </w:r>
       <w:r>
@@ -6047,7 +6050,7 @@
           <w:rtl/>
         </w:rPr>
       </w:pPr>
-      <w:bookmarkStart w:id="9" w:name="_Toc73965028"/>
+      <w:bookmarkStart w:id="9" w:name="_Toc74139831"/>
       <w:r>
         <w:rPr>
           <w:rFonts w:hint="cs"/>
@@ -6193,18 +6196,47 @@
     <w:p>
       <w:pPr>
         <w:rPr>
+          <w:rFonts w:ascii="Arial" w:hAnsi="Arial" w:cs="Arial" w:hint="cs"/>
+          <w:sz w:val="24"/>
+        </w:rPr>
+      </w:pPr>
+      <w:r>
+        <w:rPr>
+          <w:rFonts w:ascii="Arial" w:hAnsi="Arial" w:cs="Arial" w:hint="cs"/>
+          <w:sz w:val="24"/>
+          <w:rtl/>
+        </w:rPr>
+        <w:t>ספציפית באתר שלנו</w:t>
+      </w:r>
+      <w:r>
+        <w:rPr>
+          <w:rFonts w:ascii="Arial" w:hAnsi="Arial" w:cs="Arial" w:hint="cs"/>
+          <w:sz w:val="24"/>
+          <w:rtl/>
+        </w:rPr>
+        <w:t xml:space="preserve"> בעת לחיצה על מוצר מהחנות אנחנו ממלאים את ההקשר שלו (</w:t>
+      </w:r>
+      <w:r>
+        <w:rPr>
           <w:rFonts w:ascii="Arial" w:hAnsi="Arial" w:cs="Arial"/>
           <w:sz w:val="24"/>
-          <w:rtl/>
-        </w:rPr>
-      </w:pPr>
+        </w:rPr>
+        <w:t>Context</w:t>
+      </w:r>
       <w:r>
         <w:rPr>
           <w:rFonts w:ascii="Arial" w:hAnsi="Arial" w:cs="Arial" w:hint="cs"/>
           <w:sz w:val="24"/>
           <w:rtl/>
         </w:rPr>
-        <w:t>ספציפית באתר שלנו</w:t>
+        <w:t>) בקומפוננטה נפרדת וכאשר אנו נכנסים למסך התשלום אנחנו טוענים את המוצרים שהלקוח בחר באמצעות ה</w:t>
+      </w:r>
+      <w:r>
+        <w:rPr>
+          <w:rFonts w:ascii="Arial" w:hAnsi="Arial" w:cs="Arial"/>
+          <w:sz w:val="24"/>
+        </w:rPr>
+        <w:t>Context</w:t>
       </w:r>
       <w:r>
         <w:rPr>
@@ -6212,14 +6244,14 @@
           <w:sz w:val="24"/>
           <w:rtl/>
         </w:rPr>
-        <w:t xml:space="preserve"> בעת לחיצה על מוצר מהחנות אנחנו ממלאים את ההקשר שלו (</w:t>
+        <w:t>. כלומר אין חיבור ישיר בין לחיצה על כפתור כלשהו לבין מעבר לדף ה</w:t>
       </w:r>
       <w:r>
         <w:rPr>
           <w:rFonts w:ascii="Arial" w:hAnsi="Arial" w:cs="Arial"/>
           <w:sz w:val="24"/>
         </w:rPr>
-        <w:t>Context</w:t>
+        <w:t>Checkout</w:t>
       </w:r>
       <w:r>
         <w:rPr>
@@ -6227,79 +6259,9 @@
           <w:sz w:val="24"/>
           <w:rtl/>
         </w:rPr>
-        <w:t xml:space="preserve">) </w:t>
-      </w:r>
-      <w:proofErr w:type="spellStart"/>
-      <w:r>
-        <w:rPr>
-          <w:rFonts w:ascii="Arial" w:hAnsi="Arial" w:cs="Arial" w:hint="cs"/>
-          <w:sz w:val="24"/>
-          <w:rtl/>
-        </w:rPr>
-        <w:t>בקומפוננטה</w:t>
-      </w:r>
-      <w:proofErr w:type="spellEnd"/>
-      <w:r>
-        <w:rPr>
-          <w:rFonts w:ascii="Arial" w:hAnsi="Arial" w:cs="Arial" w:hint="cs"/>
-          <w:sz w:val="24"/>
-          <w:rtl/>
-        </w:rPr>
-        <w:t xml:space="preserve"> נפרדת וכאשר אנו נכנסים למסך התשלום אנחנו טוענים את המוצרים שהלקוח בחר באמצעות ה</w:t>
-      </w:r>
-      <w:r>
-        <w:rPr>
-          <w:rFonts w:ascii="Arial" w:hAnsi="Arial" w:cs="Arial"/>
-          <w:sz w:val="24"/>
-        </w:rPr>
-        <w:t>Context</w:t>
-      </w:r>
-      <w:r>
-        <w:rPr>
-          <w:rFonts w:ascii="Arial" w:hAnsi="Arial" w:cs="Arial" w:hint="cs"/>
-          <w:sz w:val="24"/>
-          <w:rtl/>
-        </w:rPr>
-        <w:t>. כלומר אין חיבור ישיר בין לחיצה על כפתור כלשהו לבין מעבר לדף ה</w:t>
-      </w:r>
-      <w:r>
-        <w:rPr>
-          <w:rFonts w:ascii="Arial" w:hAnsi="Arial" w:cs="Arial"/>
-          <w:sz w:val="24"/>
-        </w:rPr>
-        <w:t>Checkout</w:t>
-      </w:r>
-      <w:r>
-        <w:rPr>
-          <w:rFonts w:ascii="Arial" w:hAnsi="Arial" w:cs="Arial" w:hint="cs"/>
-          <w:sz w:val="24"/>
-          <w:rtl/>
-        </w:rPr>
         <w:t>, אלא יש לנו שירות של החזקת המוצרים הדרושים על ידי הלקוח ומהצד השני ניתן לקרוא את המידע ולהציג אותו ויזואלית.</w:t>
       </w:r>
     </w:p>
-    <w:p>
-      <w:pPr>
-        <w:pStyle w:val="1"/>
-        <w:numPr>
-          <w:ilvl w:val="0"/>
-          <w:numId w:val="0"/>
-        </w:numPr>
-        <w:spacing w:line="360" w:lineRule="auto"/>
-        <w:ind w:left="432"/>
-        <w:rPr>
-          <w:rtl/>
-        </w:rPr>
-      </w:pPr>
-    </w:p>
-    <w:p>
-      <w:pPr>
-        <w:rPr>
-          <w:rtl/>
-        </w:rPr>
-      </w:pPr>
-    </w:p>
-    <w:p/>
     <w:p>
       <w:pPr>
         <w:pStyle w:val="1"/>
@@ -6308,7 +6270,7 @@
           <w:rtl/>
         </w:rPr>
       </w:pPr>
-      <w:bookmarkStart w:id="10" w:name="_Toc73965029"/>
+      <w:bookmarkStart w:id="10" w:name="_Toc74139832"/>
       <w:r>
         <w:rPr>
           <w:rFonts w:hint="cs"/>
@@ -6352,7 +6314,7 @@
       <w:pPr>
         <w:pStyle w:val="2"/>
       </w:pPr>
-      <w:bookmarkStart w:id="11" w:name="_Toc73965030"/>
+      <w:bookmarkStart w:id="11" w:name="_Toc74139833"/>
       <w:r>
         <w:rPr>
           <w:rFonts w:hint="cs"/>
@@ -6420,7 +6382,7 @@
       <w:pPr>
         <w:pStyle w:val="2"/>
       </w:pPr>
-      <w:bookmarkStart w:id="12" w:name="_Toc73965031"/>
+      <w:bookmarkStart w:id="12" w:name="_Toc74139834"/>
       <w:r>
         <w:rPr>
           <w:rFonts w:hint="cs"/>
@@ -6434,7 +6396,6 @@
     <w:p>
       <w:pPr>
         <w:rPr>
-          <w:rFonts w:hint="cs"/>
           <w:rtl/>
         </w:rPr>
       </w:pPr>
@@ -6450,7 +6411,7 @@
       <w:pPr>
         <w:pStyle w:val="2"/>
       </w:pPr>
-      <w:bookmarkStart w:id="13" w:name="_Toc73965032"/>
+      <w:bookmarkStart w:id="13" w:name="_Toc74139835"/>
       <w:r>
         <w:rPr>
           <w:rFonts w:hint="cs"/>
@@ -6508,7 +6469,7 @@
           <w:rtl/>
         </w:rPr>
       </w:pPr>
-      <w:bookmarkStart w:id="14" w:name="_Toc73965033"/>
+      <w:bookmarkStart w:id="14" w:name="_Toc74139836"/>
       <w:r>
         <w:rPr>
           <w:rFonts w:hint="cs"/>
@@ -6550,7 +6511,7 @@
           <w:rtl/>
         </w:rPr>
       </w:pPr>
-      <w:bookmarkStart w:id="15" w:name="_Toc73965034"/>
+      <w:bookmarkStart w:id="15" w:name="_Toc74139837"/>
       <w:r>
         <w:rPr>
           <w:rFonts w:hint="cs"/>
@@ -6568,7 +6529,7 @@
           <w:rtl/>
         </w:rPr>
       </w:pPr>
-      <w:bookmarkStart w:id="16" w:name="_Toc73965035"/>
+      <w:bookmarkStart w:id="16" w:name="_Toc74139838"/>
       <w:r>
         <w:rPr>
           <w:rFonts w:hint="cs"/>
@@ -7039,7 +7000,7 @@
           <w:rtl/>
         </w:rPr>
       </w:pPr>
-      <w:bookmarkStart w:id="17" w:name="_Toc73965036"/>
+      <w:bookmarkStart w:id="17" w:name="_Toc74139839"/>
       <w:r>
         <w:rPr>
           <w:rFonts w:hint="cs"/>
@@ -7150,7 +7111,7 @@
           <w:rtl/>
         </w:rPr>
       </w:pPr>
-      <w:bookmarkStart w:id="18" w:name="_Toc73965037"/>
+      <w:bookmarkStart w:id="18" w:name="_Toc74139840"/>
       <w:r>
         <w:rPr>
           <w:rFonts w:hint="cs"/>
@@ -7300,7 +7261,7 @@
           <w:rtl/>
         </w:rPr>
       </w:pPr>
-      <w:bookmarkStart w:id="19" w:name="_Toc73965038"/>
+      <w:bookmarkStart w:id="19" w:name="_Toc74139841"/>
       <w:r>
         <w:rPr>
           <w:rFonts w:hint="cs"/>
@@ -7318,7 +7279,7 @@
           <w:rtl/>
         </w:rPr>
       </w:pPr>
-      <w:bookmarkStart w:id="20" w:name="_Toc73965039"/>
+      <w:bookmarkStart w:id="20" w:name="_Toc74139842"/>
       <w:r>
         <w:rPr>
           <w:rFonts w:hint="cs"/>
@@ -7483,7 +7444,7 @@
           <w:rtl/>
         </w:rPr>
       </w:pPr>
-      <w:bookmarkStart w:id="21" w:name="_Toc73965040"/>
+      <w:bookmarkStart w:id="21" w:name="_Toc74139843"/>
       <w:r>
         <w:rPr>
           <w:rFonts w:hint="cs"/>
@@ -7872,7 +7833,6 @@
         </w:rPr>
         <w:t xml:space="preserve"> שכן באמצעות הוספת </w:t>
       </w:r>
-      <w:proofErr w:type="spellStart"/>
       <w:r>
         <w:rPr>
           <w:rFonts w:hint="cs"/>
@@ -7882,7 +7842,6 @@
       <w:r>
         <w:t>uildpack</w:t>
       </w:r>
-      <w:proofErr w:type="spellEnd"/>
       <w:r>
         <w:rPr>
           <w:rFonts w:hint="cs"/>
@@ -8027,7 +7986,7 @@
           <w:rtl/>
         </w:rPr>
       </w:pPr>
-      <w:bookmarkStart w:id="22" w:name="_Toc73965041"/>
+      <w:bookmarkStart w:id="22" w:name="_Toc74139844"/>
       <w:r>
         <w:rPr>
           <w:rFonts w:hint="cs"/>
@@ -8045,7 +8004,7 @@
           <w:rtl/>
         </w:rPr>
       </w:pPr>
-      <w:bookmarkStart w:id="23" w:name="_Toc73965042"/>
+      <w:bookmarkStart w:id="23" w:name="_Toc74139845"/>
       <w:r>
         <w:rPr>
           <w:rFonts w:hint="cs"/>
@@ -8096,23 +8055,7 @@
           <w:rFonts w:hint="cs"/>
           <w:rtl/>
         </w:rPr>
-        <w:t xml:space="preserve"> הרגשנו שההרצאה בנושא עזרה לנו </w:t>
-      </w:r>
-      <w:proofErr w:type="spellStart"/>
-      <w:r>
-        <w:rPr>
-          <w:rFonts w:hint="cs"/>
-          <w:rtl/>
-        </w:rPr>
-        <w:t>להתפקס</w:t>
-      </w:r>
-      <w:proofErr w:type="spellEnd"/>
-      <w:r>
-        <w:rPr>
-          <w:rFonts w:hint="cs"/>
-          <w:rtl/>
-        </w:rPr>
-        <w:t xml:space="preserve"> ולמקד ולזקק את הבעיה לרכבי יוקרה, ברגע שהגענו למסקנה הזאת האתר והפתרון הגיעו באופן די מהיר.</w:t>
+        <w:t xml:space="preserve"> הרגשנו שההרצאה בנושא עזרה לנו להתפקס ולמקד ולזקק את הבעיה לרכבי יוקרה, ברגע שהגענו למסקנה הזאת האתר והפתרון הגיעו באופן די מהיר.</w:t>
       </w:r>
     </w:p>
     <w:p>
@@ -8123,7 +8066,7 @@
           <w:rtl/>
         </w:rPr>
       </w:pPr>
-      <w:bookmarkStart w:id="24" w:name="_Toc73965043"/>
+      <w:bookmarkStart w:id="24" w:name="_Toc74139846"/>
       <w:r>
         <w:rPr>
           <w:rFonts w:hint="cs"/>
@@ -8144,23 +8087,7 @@
           <w:rFonts w:hint="cs"/>
           <w:rtl/>
         </w:rPr>
-        <w:t xml:space="preserve">בתרגיל זה התבקשנו לבצע שתי מטלות נפרדות, המטלה הראשונה הייתה לתכנן את </w:t>
-      </w:r>
-      <w:proofErr w:type="spellStart"/>
-      <w:r>
-        <w:rPr>
-          <w:rFonts w:hint="cs"/>
-          <w:rtl/>
-        </w:rPr>
-        <w:t>האיטרציה</w:t>
-      </w:r>
-      <w:proofErr w:type="spellEnd"/>
-      <w:r>
-        <w:rPr>
-          <w:rFonts w:hint="cs"/>
-          <w:rtl/>
-        </w:rPr>
-        <w:t xml:space="preserve"> הראשונה של הפרויקט ולבצע את חלוקת התפקידים. בשלב זה היה לנו קושי כי היינו צריכים להחליט מראש מהם כל התכולות שנרצה לממש ולבצע עוד טרם התחלנו לכתוב שורת קוד אחת. נדרשנו לחשיבה מעמיקה ועמוקה של כל המשימות ותתי המשימות שנצטרך לבצע בדגש גם על כמות התכולות וגם על היקף הזמנים שנצליח להתכנס בזמן.</w:t>
+        <w:t>בתרגיל זה התבקשנו לבצע שתי מטלות נפרדות, המטלה הראשונה הייתה לתכנן את האיטרציה הראשונה של הפרויקט ולבצע את חלוקת התפקידים. בשלב זה היה לנו קושי כי היינו צריכים להחליט מראש מהם כל התכולות שנרצה לממש ולבצע עוד טרם התחלנו לכתוב שורת קוד אחת. נדרשנו לחשיבה מעמיקה ועמוקה של כל המשימות ותתי המשימות שנצטרך לבצע בדגש גם על כמות התכולות וגם על היקף הזמנים שנצליח להתכנס בזמן.</w:t>
       </w:r>
     </w:p>
     <w:p>
@@ -8215,7 +8142,7 @@
           <w:rtl/>
         </w:rPr>
       </w:pPr>
-      <w:bookmarkStart w:id="25" w:name="_Toc73965044"/>
+      <w:bookmarkStart w:id="25" w:name="_Toc74139847"/>
       <w:r>
         <w:rPr>
           <w:rFonts w:hint="cs"/>
@@ -8250,23 +8177,7 @@
           <w:rFonts w:hint="cs"/>
           <w:rtl/>
         </w:rPr>
-        <w:t xml:space="preserve">תכנן את </w:t>
-      </w:r>
-      <w:proofErr w:type="spellStart"/>
-      <w:r>
-        <w:rPr>
-          <w:rFonts w:hint="cs"/>
-          <w:rtl/>
-        </w:rPr>
-        <w:t>האיטרציה</w:t>
-      </w:r>
-      <w:proofErr w:type="spellEnd"/>
-      <w:r>
-        <w:rPr>
-          <w:rFonts w:hint="cs"/>
-          <w:rtl/>
-        </w:rPr>
-        <w:t xml:space="preserve"> השנייה של הליך הפיתוח וגם לסיים את כל המימוש המתכונן ולבצע </w:t>
+        <w:t xml:space="preserve">תכנן את האיטרציה השנייה של הליך הפיתוח וגם לסיים את כל המימוש המתכונן ולבצע </w:t>
       </w:r>
       <w:r>
         <w:t>Deploy</w:t>
@@ -8334,23 +8245,7 @@
           <w:rFonts w:hint="cs"/>
           <w:rtl/>
         </w:rPr>
-        <w:t xml:space="preserve">מימוש האתר בפועל והשלמת כל </w:t>
-      </w:r>
-      <w:proofErr w:type="spellStart"/>
-      <w:r>
-        <w:rPr>
-          <w:rFonts w:hint="cs"/>
-          <w:rtl/>
-        </w:rPr>
-        <w:t>תכולותיו</w:t>
-      </w:r>
-      <w:proofErr w:type="spellEnd"/>
-      <w:r>
-        <w:rPr>
-          <w:rFonts w:hint="cs"/>
-          <w:rtl/>
-        </w:rPr>
-        <w:t xml:space="preserve"> הגיע בתקופה שהיא עמוסה מאוד עבור חברי הצוות, ליאור נמצא בתהליך של מיונים ליחידה טכנולוגית בצבא ורביב היה בתהליך של חיפוש עבודה אינטנסיבי ומעבר ממשרת סטודנט למשרת מהנדס במשרה מלאה. דבר זה הקשה עלינו לבצע הערכת זמנים נכונה לכל הפיצ'רים. הוסיף לנו הרבה אירועים לא מתוכננים של ראיונות ולמידה לראיונות במקום ביצוע העבודה בפועל. </w:t>
+        <w:t xml:space="preserve">מימוש האתר בפועל והשלמת כל תכולותיו הגיע בתקופה שהיא עמוסה מאוד עבור חברי הצוות, ליאור נמצא בתהליך של מיונים ליחידה טכנולוגית בצבא ורביב היה בתהליך של חיפוש עבודה אינטנסיבי ומעבר ממשרת סטודנט למשרת מהנדס במשרה מלאה. דבר זה הקשה עלינו לבצע הערכת זמנים נכונה לכל הפיצ'רים. הוסיף לנו הרבה אירועים לא מתוכננים של ראיונות ולמידה לראיונות במקום ביצוע העבודה בפועל. </w:t>
       </w:r>
     </w:p>
     <w:p>
@@ -8374,23 +8269,7 @@
           <w:rFonts w:hint="cs"/>
           <w:rtl/>
         </w:rPr>
-        <w:t xml:space="preserve">" ולא דברים שהם אינטגרליים למוצר שלנו ולחזון של החברה. בכך נוכל לשחרר אתר מוכן שיכיל את כל הפונקציונליות הנדרשת ובעתיד נוכל לשפר אותו ולהוסיף עוד ועוד תכולות. מהצד השני בחרנו להקדיש זמן רק עבור הפרויקט ולקחנו מספר ימים מרוכזים במהלך השבוע </w:t>
-      </w:r>
-      <w:proofErr w:type="spellStart"/>
-      <w:r>
-        <w:rPr>
-          <w:rFonts w:hint="cs"/>
-          <w:rtl/>
-        </w:rPr>
-        <w:t>והסופ"ש</w:t>
-      </w:r>
-      <w:proofErr w:type="spellEnd"/>
-      <w:r>
-        <w:rPr>
-          <w:rFonts w:hint="cs"/>
-          <w:rtl/>
-        </w:rPr>
-        <w:t xml:space="preserve"> שבהם נתמקד אך ורק בפרויקט כך שנוכל להתכנס ולסיים את כל העבודה בזמן.</w:t>
+        <w:t>" ולא דברים שהם אינטגרליים למוצר שלנו ולחזון של החברה. בכך נוכל לשחרר אתר מוכן שיכיל את כל הפונקציונליות הנדרשת ובעתיד נוכל לשפר אותו ולהוסיף עוד ועוד תכולות. מהצד השני בחרנו להקדיש זמן רק עבור הפרויקט ולקחנו מספר ימים מרוכזים במהלך השבוע והסופ"ש שבהם נתמקד אך ורק בפרויקט כך שנוכל להתכנס ולסיים את כל העבודה בזמן.</w:t>
       </w:r>
     </w:p>
     <w:p>
@@ -8408,7 +8287,7 @@
           <w:rtl/>
         </w:rPr>
       </w:pPr>
-      <w:bookmarkStart w:id="26" w:name="_Toc73965045"/>
+      <w:bookmarkStart w:id="26" w:name="_Toc74139848"/>
       <w:r>
         <w:rPr>
           <w:rFonts w:hint="cs"/>
@@ -8495,7 +8374,7 @@
           <w:rtl/>
         </w:rPr>
       </w:pPr>
-      <w:bookmarkStart w:id="27" w:name="_Toc73965046"/>
+      <w:bookmarkStart w:id="27" w:name="_Toc74139849"/>
       <w:r>
         <w:rPr>
           <w:rFonts w:hint="cs"/>
@@ -8529,29 +8408,7 @@
           <w:szCs w:val="20"/>
           <w:shd w:val="clear" w:color="auto" w:fill="FFFFFF"/>
         </w:rPr>
-        <w:t xml:space="preserve">Feng, Yang, and </w:t>
-      </w:r>
-      <w:proofErr w:type="spellStart"/>
-      <w:r>
-        <w:rPr>
-          <w:rFonts w:ascii="Arial" w:hAnsi="Arial" w:cs="Arial"/>
-          <w:color w:val="222222"/>
-          <w:sz w:val="20"/>
-          <w:szCs w:val="20"/>
-          <w:shd w:val="clear" w:color="auto" w:fill="FFFFFF"/>
-        </w:rPr>
-        <w:t>Jiebo</w:t>
-      </w:r>
-      <w:proofErr w:type="spellEnd"/>
-      <w:r>
-        <w:rPr>
-          <w:rFonts w:ascii="Arial" w:hAnsi="Arial" w:cs="Arial"/>
-          <w:color w:val="222222"/>
-          <w:sz w:val="20"/>
-          <w:szCs w:val="20"/>
-          <w:shd w:val="clear" w:color="auto" w:fill="FFFFFF"/>
-        </w:rPr>
-        <w:t xml:space="preserve"> Luo. "When do luxury cars hit the road? Findings by a big data approach." </w:t>
+        <w:t>Feng, Yang, and Jiebo Luo. "When do luxury cars hit the road? Findings by a big data approach." </w:t>
       </w:r>
       <w:r>
         <w:rPr>
@@ -8595,7 +8452,6 @@
           <w:numId w:val="5"/>
         </w:numPr>
       </w:pPr>
-      <w:proofErr w:type="spellStart"/>
       <w:r>
         <w:rPr>
           <w:rFonts w:ascii="Arial" w:hAnsi="Arial" w:cs="Arial"/>
@@ -8604,18 +8460,7 @@
           <w:szCs w:val="20"/>
           <w:shd w:val="clear" w:color="auto" w:fill="FFFFFF"/>
         </w:rPr>
-        <w:t>Sukhdial</w:t>
-      </w:r>
-      <w:proofErr w:type="spellEnd"/>
-      <w:r>
-        <w:rPr>
-          <w:rFonts w:ascii="Arial" w:hAnsi="Arial" w:cs="Arial"/>
-          <w:color w:val="222222"/>
-          <w:sz w:val="20"/>
-          <w:szCs w:val="20"/>
-          <w:shd w:val="clear" w:color="auto" w:fill="FFFFFF"/>
-        </w:rPr>
-        <w:t>, Ajay S., Goutam Chakraborty, and Eric K. Steger. "Measuring values can sharpen segmentation in the luxury auto market." </w:t>
+        <w:t>Sukhdial, Ajay S., Goutam Chakraborty, and Eric K. Steger. "Measuring values can sharpen segmentation in the luxury auto market." </w:t>
       </w:r>
       <w:r>
         <w:rPr>
@@ -8659,7 +8504,6 @@
           <w:numId w:val="5"/>
         </w:numPr>
       </w:pPr>
-      <w:proofErr w:type="spellStart"/>
       <w:r>
         <w:rPr>
           <w:rFonts w:ascii="Arial" w:hAnsi="Arial" w:cs="Arial"/>
@@ -8668,40 +8512,7 @@
           <w:szCs w:val="20"/>
           <w:shd w:val="clear" w:color="auto" w:fill="FFFFFF"/>
         </w:rPr>
-        <w:t>Kivetz</w:t>
-      </w:r>
-      <w:proofErr w:type="spellEnd"/>
-      <w:r>
-        <w:rPr>
-          <w:rFonts w:ascii="Arial" w:hAnsi="Arial" w:cs="Arial"/>
-          <w:color w:val="222222"/>
-          <w:sz w:val="20"/>
-          <w:szCs w:val="20"/>
-          <w:shd w:val="clear" w:color="auto" w:fill="FFFFFF"/>
-        </w:rPr>
-        <w:t xml:space="preserve">, Ran, and </w:t>
-      </w:r>
-      <w:proofErr w:type="spellStart"/>
-      <w:r>
-        <w:rPr>
-          <w:rFonts w:ascii="Arial" w:hAnsi="Arial" w:cs="Arial"/>
-          <w:color w:val="222222"/>
-          <w:sz w:val="20"/>
-          <w:szCs w:val="20"/>
-          <w:shd w:val="clear" w:color="auto" w:fill="FFFFFF"/>
-        </w:rPr>
-        <w:t>Itamar</w:t>
-      </w:r>
-      <w:proofErr w:type="spellEnd"/>
-      <w:r>
-        <w:rPr>
-          <w:rFonts w:ascii="Arial" w:hAnsi="Arial" w:cs="Arial"/>
-          <w:color w:val="222222"/>
-          <w:sz w:val="20"/>
-          <w:szCs w:val="20"/>
-          <w:shd w:val="clear" w:color="auto" w:fill="FFFFFF"/>
-        </w:rPr>
-        <w:t xml:space="preserve"> Simonson. "Self-control for the righteous: Toward a theory of precommitment to indulgence." </w:t>
+        <w:t>Kivetz, Ran, and Itamar Simonson. "Self-control for the righteous: Toward a theory of precommitment to indulgence." </w:t>
       </w:r>
       <w:r>
         <w:rPr>
@@ -8753,51 +8564,7 @@
           <w:szCs w:val="20"/>
           <w:shd w:val="clear" w:color="auto" w:fill="FFFFFF"/>
         </w:rPr>
-        <w:t xml:space="preserve">Hansen, </w:t>
-      </w:r>
-      <w:proofErr w:type="spellStart"/>
-      <w:r>
-        <w:rPr>
-          <w:rFonts w:ascii="Arial" w:hAnsi="Arial" w:cs="Arial"/>
-          <w:color w:val="222222"/>
-          <w:sz w:val="20"/>
-          <w:szCs w:val="20"/>
-          <w:shd w:val="clear" w:color="auto" w:fill="FFFFFF"/>
-        </w:rPr>
-        <w:t>Jochim</w:t>
-      </w:r>
-      <w:proofErr w:type="spellEnd"/>
-      <w:r>
-        <w:rPr>
-          <w:rFonts w:ascii="Arial" w:hAnsi="Arial" w:cs="Arial"/>
-          <w:color w:val="222222"/>
-          <w:sz w:val="20"/>
-          <w:szCs w:val="20"/>
-          <w:shd w:val="clear" w:color="auto" w:fill="FFFFFF"/>
-        </w:rPr>
-        <w:t xml:space="preserve">, and Michaela </w:t>
-      </w:r>
-      <w:proofErr w:type="spellStart"/>
-      <w:r>
-        <w:rPr>
-          <w:rFonts w:ascii="Arial" w:hAnsi="Arial" w:cs="Arial"/>
-          <w:color w:val="222222"/>
-          <w:sz w:val="20"/>
-          <w:szCs w:val="20"/>
-          <w:shd w:val="clear" w:color="auto" w:fill="FFFFFF"/>
-        </w:rPr>
-        <w:t>Wänke</w:t>
-      </w:r>
-      <w:proofErr w:type="spellEnd"/>
-      <w:r>
-        <w:rPr>
-          <w:rFonts w:ascii="Arial" w:hAnsi="Arial" w:cs="Arial"/>
-          <w:color w:val="222222"/>
-          <w:sz w:val="20"/>
-          <w:szCs w:val="20"/>
-          <w:shd w:val="clear" w:color="auto" w:fill="FFFFFF"/>
-        </w:rPr>
-        <w:t>. "The abstractness of luxury." </w:t>
+        <w:t>Hansen, Jochim, and Michaela Wänke. "The abstractness of luxury." </w:t>
       </w:r>
       <w:r>
         <w:rPr>
@@ -8864,32 +8631,13 @@
           <w:ilvl w:val="0"/>
           <w:numId w:val="5"/>
         </w:numPr>
-        <w:rPr>
-          <w:rFonts w:hint="cs"/>
-        </w:rPr>
       </w:pPr>
       <w:r>
         <w:rPr>
           <w:rFonts w:cs="Arial" w:hint="cs"/>
           <w:rtl/>
         </w:rPr>
-        <w:t xml:space="preserve">קבוצת </w:t>
-      </w:r>
-      <w:proofErr w:type="spellStart"/>
-      <w:r>
-        <w:rPr>
-          <w:rFonts w:cs="Arial" w:hint="cs"/>
-          <w:rtl/>
-        </w:rPr>
-        <w:t>כלמוביל</w:t>
-      </w:r>
-      <w:proofErr w:type="spellEnd"/>
-      <w:r>
-        <w:rPr>
-          <w:rFonts w:cs="Arial" w:hint="cs"/>
-          <w:rtl/>
-        </w:rPr>
-        <w:t xml:space="preserve"> - </w:t>
+        <w:t xml:space="preserve">קבוצת כלמוביל - </w:t>
       </w:r>
       <w:hyperlink r:id="rId10" w:history="1">
         <w:r>

</xml_diff>